<commit_message>
Ajout add intern dans le currentUser et mise à jour de la use doc.
</commit_message>
<xml_diff>
--- a/Directory_app_use_doc.docx
+++ b/Directory_app_use_doc.docx
@@ -652,27 +652,7 @@
                                   <w:iCs/>
                                   <w:color w:val="FFFFFF" w:themeColor="background1"/>
                                 </w:rPr>
-                                <w:t xml:space="preserve"> (</w:t>
-                              </w:r>
-                              <w:proofErr w:type="spellStart"/>
-                              <w:r>
-                                <w:rPr>
-                                  <w:rFonts w:cstheme="minorBidi"/>
-                                  <w:i/>
-                                  <w:iCs/>
-                                  <w:color w:val="FFFFFF" w:themeColor="background1"/>
-                                </w:rPr>
-                                <w:t>vf</w:t>
-                              </w:r>
-                              <w:proofErr w:type="spellEnd"/>
-                              <w:r>
-                                <w:rPr>
-                                  <w:rFonts w:cstheme="minorBidi"/>
-                                  <w:i/>
-                                  <w:iCs/>
-                                  <w:color w:val="FFFFFF" w:themeColor="background1"/>
-                                </w:rPr>
-                                <w:t>)</w:t>
+                                <w:t xml:space="preserve"> (vf)</w:t>
                               </w:r>
                             </w:p>
                           </w:sdtContent>
@@ -768,7 +748,7 @@
           <w:r>
             <w:fldChar w:fldCharType="separate"/>
           </w:r>
-          <w:hyperlink w:anchor="_Toc145342598" w:history="1">
+          <w:hyperlink w:anchor="_Toc145344305" w:history="1">
             <w:r>
               <w:rPr>
                 <w:rStyle w:val="Lienhypertexte"/>
@@ -796,7 +776,7 @@
                 <w:noProof/>
                 <w:webHidden/>
               </w:rPr>
-              <w:instrText xml:space="preserve"> PAGEREF _Toc145342598 \h </w:instrText>
+              <w:instrText xml:space="preserve"> PAGEREF _Toc145344305 \h </w:instrText>
             </w:r>
             <w:r>
               <w:rPr>
@@ -842,7 +822,7 @@
               <w14:ligatures w14:val="standardContextual"/>
             </w:rPr>
           </w:pPr>
-          <w:hyperlink w:anchor="_Toc145342599" w:history="1">
+          <w:hyperlink w:anchor="_Toc145344306" w:history="1">
             <w:r>
               <w:rPr>
                 <w:rStyle w:val="Lienhypertexte"/>
@@ -890,7 +870,7 @@
                 <w:noProof/>
                 <w:webHidden/>
               </w:rPr>
-              <w:instrText xml:space="preserve"> PAGEREF _Toc145342599 \h </w:instrText>
+              <w:instrText xml:space="preserve"> PAGEREF _Toc145344306 \h </w:instrText>
             </w:r>
             <w:r>
               <w:rPr>
@@ -936,7 +916,7 @@
               <w14:ligatures w14:val="standardContextual"/>
             </w:rPr>
           </w:pPr>
-          <w:hyperlink w:anchor="_Toc145342600" w:history="1">
+          <w:hyperlink w:anchor="_Toc145344307" w:history="1">
             <w:r>
               <w:rPr>
                 <w:rStyle w:val="Lienhypertexte"/>
@@ -984,80 +964,7 @@
                 <w:noProof/>
                 <w:webHidden/>
               </w:rPr>
-              <w:instrText xml:space="preserve"> PAGEREF _Toc145342600 \h </w:instrText>
-            </w:r>
-            <w:r>
-              <w:rPr>
-                <w:noProof/>
-                <w:webHidden/>
-              </w:rPr>
-            </w:r>
-            <w:r>
-              <w:rPr>
-                <w:noProof/>
-                <w:webHidden/>
-              </w:rPr>
-              <w:fldChar w:fldCharType="separate"/>
-            </w:r>
-            <w:r>
-              <w:rPr>
-                <w:noProof/>
-                <w:webHidden/>
-              </w:rPr>
-              <w:t>3</w:t>
-            </w:r>
-            <w:r>
-              <w:rPr>
-                <w:noProof/>
-                <w:webHidden/>
-              </w:rPr>
-              <w:fldChar w:fldCharType="end"/>
-            </w:r>
-          </w:hyperlink>
-        </w:p>
-        <w:p>
-          <w:pPr>
-            <w:pStyle w:val="TM1"/>
-            <w:tabs>
-              <w:tab w:val="right" w:leader="dot" w:pos="9062"/>
-            </w:tabs>
-            <w:rPr>
-              <w:rFonts w:eastAsiaTheme="minorEastAsia"/>
-              <w:noProof/>
-              <w:kern w:val="2"/>
-              <w:lang w:eastAsia="fr-FR"/>
-              <w14:ligatures w14:val="standardContextual"/>
-            </w:rPr>
-          </w:pPr>
-          <w:hyperlink w:anchor="_Toc145342601" w:history="1">
-            <w:r>
-              <w:rPr>
-                <w:rStyle w:val="Lienhypertexte"/>
-                <w:rFonts w:eastAsia="Times New Roman"/>
-                <w:noProof/>
-              </w:rPr>
-              <w:t>ADMINISTRATEUR</w:t>
-            </w:r>
-            <w:r>
-              <w:rPr>
-                <w:noProof/>
-                <w:webHidden/>
-              </w:rPr>
-              <w:tab/>
-            </w:r>
-            <w:r>
-              <w:rPr>
-                <w:noProof/>
-                <w:webHidden/>
-              </w:rPr>
-              <w:fldChar w:fldCharType="begin"/>
-            </w:r>
-            <w:r>
-              <w:rPr>
-                <w:noProof/>
-                <w:webHidden/>
-              </w:rPr>
-              <w:instrText xml:space="preserve"> PAGEREF _Toc145342601 \h </w:instrText>
+              <w:instrText xml:space="preserve"> PAGEREF _Toc145344307 \h </w:instrText>
             </w:r>
             <w:r>
               <w:rPr>
@@ -1103,15 +1010,13 @@
               <w14:ligatures w14:val="standardContextual"/>
             </w:rPr>
           </w:pPr>
-          <w:hyperlink w:anchor="_Toc145342602" w:history="1">
+          <w:hyperlink w:anchor="_Toc145344308" w:history="1">
             <w:r>
               <w:rPr>
                 <w:rStyle w:val="Lienhypertexte"/>
-                <w:rFonts w:eastAsia="Times New Roman"/>
-                <w:noProof/>
-                <w:lang w:eastAsia="fr-FR"/>
-              </w:rPr>
-              <w:t>1.</w:t>
+                <w:noProof/>
+              </w:rPr>
+              <w:t>3.</w:t>
             </w:r>
             <w:r>
               <w:rPr>
@@ -1126,11 +1031,82 @@
             <w:r>
               <w:rPr>
                 <w:rStyle w:val="Lienhypertexte"/>
+                <w:noProof/>
+              </w:rPr>
+              <w:t>Ajouter un stagiaire.</w:t>
+            </w:r>
+            <w:r>
+              <w:rPr>
+                <w:noProof/>
+                <w:webHidden/>
+              </w:rPr>
+              <w:tab/>
+            </w:r>
+            <w:r>
+              <w:rPr>
+                <w:noProof/>
+                <w:webHidden/>
+              </w:rPr>
+              <w:fldChar w:fldCharType="begin"/>
+            </w:r>
+            <w:r>
+              <w:rPr>
+                <w:noProof/>
+                <w:webHidden/>
+              </w:rPr>
+              <w:instrText xml:space="preserve"> PAGEREF _Toc145344308 \h </w:instrText>
+            </w:r>
+            <w:r>
+              <w:rPr>
+                <w:noProof/>
+                <w:webHidden/>
+              </w:rPr>
+            </w:r>
+            <w:r>
+              <w:rPr>
+                <w:noProof/>
+                <w:webHidden/>
+              </w:rPr>
+              <w:fldChar w:fldCharType="separate"/>
+            </w:r>
+            <w:r>
+              <w:rPr>
+                <w:noProof/>
+                <w:webHidden/>
+              </w:rPr>
+              <w:t>3</w:t>
+            </w:r>
+            <w:r>
+              <w:rPr>
+                <w:noProof/>
+                <w:webHidden/>
+              </w:rPr>
+              <w:fldChar w:fldCharType="end"/>
+            </w:r>
+          </w:hyperlink>
+        </w:p>
+        <w:p>
+          <w:pPr>
+            <w:pStyle w:val="TM1"/>
+            <w:tabs>
+              <w:tab w:val="right" w:leader="dot" w:pos="9062"/>
+            </w:tabs>
+            <w:rPr>
+              <w:rFonts w:eastAsiaTheme="minorEastAsia"/>
+              <w:noProof/>
+              <w:kern w:val="2"/>
+              <w:lang w:eastAsia="fr-FR"/>
+              <w14:ligatures w14:val="standardContextual"/>
+            </w:rPr>
+          </w:pPr>
+          <w:hyperlink w:anchor="_Toc145344309" w:history="1">
+            <w:r>
+              <w:rPr>
+                <w:rStyle w:val="Lienhypertexte"/>
                 <w:rFonts w:eastAsia="Times New Roman"/>
                 <w:noProof/>
-                <w:lang w:eastAsia="fr-FR"/>
-              </w:rPr>
-              <w:t>Se connecter en tant qu’administrateur.</w:t>
+              </w:rPr>
+              <w:t>ADMINISTRATEUR</w:t>
             </w:r>
             <w:r>
               <w:rPr>
@@ -1151,7 +1127,7 @@
                 <w:noProof/>
                 <w:webHidden/>
               </w:rPr>
-              <w:instrText xml:space="preserve"> PAGEREF _Toc145342602 \h </w:instrText>
+              <w:instrText xml:space="preserve"> PAGEREF _Toc145344309 \h </w:instrText>
             </w:r>
             <w:r>
               <w:rPr>
@@ -1171,7 +1147,7 @@
                 <w:noProof/>
                 <w:webHidden/>
               </w:rPr>
-              <w:t>3</w:t>
+              <w:t>4</w:t>
             </w:r>
             <w:r>
               <w:rPr>
@@ -1197,13 +1173,15 @@
               <w14:ligatures w14:val="standardContextual"/>
             </w:rPr>
           </w:pPr>
-          <w:hyperlink w:anchor="_Toc145342603" w:history="1">
+          <w:hyperlink w:anchor="_Toc145344310" w:history="1">
             <w:r>
               <w:rPr>
                 <w:rStyle w:val="Lienhypertexte"/>
-                <w:noProof/>
-              </w:rPr>
-              <w:t>2.</w:t>
+                <w:rFonts w:eastAsia="Times New Roman"/>
+                <w:noProof/>
+                <w:lang w:eastAsia="fr-FR"/>
+              </w:rPr>
+              <w:t>1.</w:t>
             </w:r>
             <w:r>
               <w:rPr>
@@ -1218,9 +1196,11 @@
             <w:r>
               <w:rPr>
                 <w:rStyle w:val="Lienhypertexte"/>
-                <w:noProof/>
-              </w:rPr>
-              <w:t>Ajouter un stagiaire.</w:t>
+                <w:rFonts w:eastAsia="Times New Roman"/>
+                <w:noProof/>
+                <w:lang w:eastAsia="fr-FR"/>
+              </w:rPr>
+              <w:t>Se connecter en tant qu’administrateur.</w:t>
             </w:r>
             <w:r>
               <w:rPr>
@@ -1241,7 +1221,7 @@
                 <w:noProof/>
                 <w:webHidden/>
               </w:rPr>
-              <w:instrText xml:space="preserve"> PAGEREF _Toc145342603 \h </w:instrText>
+              <w:instrText xml:space="preserve"> PAGEREF _Toc145344310 \h </w:instrText>
             </w:r>
             <w:r>
               <w:rPr>
@@ -1287,7 +1267,7 @@
               <w14:ligatures w14:val="standardContextual"/>
             </w:rPr>
           </w:pPr>
-          <w:hyperlink w:anchor="_Toc145342604" w:history="1">
+          <w:hyperlink w:anchor="_Toc145344311" w:history="1">
             <w:r>
               <w:rPr>
                 <w:rStyle w:val="Lienhypertexte"/>
@@ -1295,7 +1275,7 @@
                 <w:noProof/>
                 <w:lang w:eastAsia="fr-FR"/>
               </w:rPr>
-              <w:t>3.</w:t>
+              <w:t>2.</w:t>
             </w:r>
             <w:r>
               <w:rPr>
@@ -1335,7 +1315,7 @@
                 <w:noProof/>
                 <w:webHidden/>
               </w:rPr>
-              <w:instrText xml:space="preserve"> PAGEREF _Toc145342604 \h </w:instrText>
+              <w:instrText xml:space="preserve"> PAGEREF _Toc145344311 \h </w:instrText>
             </w:r>
             <w:r>
               <w:rPr>
@@ -1381,7 +1361,7 @@
               <w14:ligatures w14:val="standardContextual"/>
             </w:rPr>
           </w:pPr>
-          <w:hyperlink w:anchor="_Toc145342605" w:history="1">
+          <w:hyperlink w:anchor="_Toc145344312" w:history="1">
             <w:r>
               <w:rPr>
                 <w:rStyle w:val="Lienhypertexte"/>
@@ -1389,7 +1369,7 @@
                 <w:noProof/>
                 <w:lang w:eastAsia="fr-FR"/>
               </w:rPr>
-              <w:t>4.</w:t>
+              <w:t>3.</w:t>
             </w:r>
             <w:r>
               <w:rPr>
@@ -1429,7 +1409,7 @@
                 <w:noProof/>
                 <w:webHidden/>
               </w:rPr>
-              <w:instrText xml:space="preserve"> PAGEREF _Toc145342605 \h </w:instrText>
+              <w:instrText xml:space="preserve"> PAGEREF _Toc145344312 \h </w:instrText>
             </w:r>
             <w:r>
               <w:rPr>
@@ -1475,7 +1455,7 @@
               <w14:ligatures w14:val="standardContextual"/>
             </w:rPr>
           </w:pPr>
-          <w:hyperlink w:anchor="_Toc145342606" w:history="1">
+          <w:hyperlink w:anchor="_Toc145344313" w:history="1">
             <w:r>
               <w:rPr>
                 <w:rStyle w:val="Lienhypertexte"/>
@@ -1483,7 +1463,7 @@
                 <w:noProof/>
                 <w:lang w:eastAsia="fr-FR"/>
               </w:rPr>
-              <w:t>5.</w:t>
+              <w:t>4.</w:t>
             </w:r>
             <w:r>
               <w:rPr>
@@ -1523,7 +1503,7 @@
                 <w:noProof/>
                 <w:webHidden/>
               </w:rPr>
-              <w:instrText xml:space="preserve"> PAGEREF _Toc145342606 \h </w:instrText>
+              <w:instrText xml:space="preserve"> PAGEREF _Toc145344313 \h </w:instrText>
             </w:r>
             <w:r>
               <w:rPr>
@@ -1569,7 +1549,7 @@
               <w14:ligatures w14:val="standardContextual"/>
             </w:rPr>
           </w:pPr>
-          <w:hyperlink w:anchor="_Toc145342607" w:history="1">
+          <w:hyperlink w:anchor="_Toc145344314" w:history="1">
             <w:r>
               <w:rPr>
                 <w:rStyle w:val="Lienhypertexte"/>
@@ -1577,7 +1557,7 @@
                 <w:noProof/>
                 <w:lang w:eastAsia="fr-FR"/>
               </w:rPr>
-              <w:t>6.</w:t>
+              <w:t>5.</w:t>
             </w:r>
             <w:r>
               <w:rPr>
@@ -1617,7 +1597,7 @@
                 <w:noProof/>
                 <w:webHidden/>
               </w:rPr>
-              <w:instrText xml:space="preserve"> PAGEREF _Toc145342607 \h </w:instrText>
+              <w:instrText xml:space="preserve"> PAGEREF _Toc145344314 \h </w:instrText>
             </w:r>
             <w:r>
               <w:rPr>
@@ -1662,7 +1642,7 @@
               <w14:ligatures w14:val="standardContextual"/>
             </w:rPr>
           </w:pPr>
-          <w:hyperlink w:anchor="_Toc145342608" w:history="1">
+          <w:hyperlink w:anchor="_Toc145344315" w:history="1">
             <w:r>
               <w:rPr>
                 <w:rStyle w:val="Lienhypertexte"/>
@@ -1689,7 +1669,7 @@
                 <w:noProof/>
                 <w:webHidden/>
               </w:rPr>
-              <w:instrText xml:space="preserve"> PAGEREF _Toc145342608 \h </w:instrText>
+              <w:instrText xml:space="preserve"> PAGEREF _Toc145344315 \h </w:instrText>
             </w:r>
             <w:r>
               <w:rPr>
@@ -1735,7 +1715,7 @@
               <w14:ligatures w14:val="standardContextual"/>
             </w:rPr>
           </w:pPr>
-          <w:hyperlink w:anchor="_Toc145342609" w:history="1">
+          <w:hyperlink w:anchor="_Toc145344316" w:history="1">
             <w:r>
               <w:rPr>
                 <w:rStyle w:val="Lienhypertexte"/>
@@ -1783,7 +1763,7 @@
                 <w:noProof/>
                 <w:webHidden/>
               </w:rPr>
-              <w:instrText xml:space="preserve"> PAGEREF _Toc145342609 \h </w:instrText>
+              <w:instrText xml:space="preserve"> PAGEREF _Toc145344316 \h </w:instrText>
             </w:r>
             <w:r>
               <w:rPr>
@@ -1829,7 +1809,7 @@
               <w14:ligatures w14:val="standardContextual"/>
             </w:rPr>
           </w:pPr>
-          <w:hyperlink w:anchor="_Toc145342610" w:history="1">
+          <w:hyperlink w:anchor="_Toc145344317" w:history="1">
             <w:r>
               <w:rPr>
                 <w:rStyle w:val="Lienhypertexte"/>
@@ -1877,7 +1857,7 @@
                 <w:noProof/>
                 <w:webHidden/>
               </w:rPr>
-              <w:instrText xml:space="preserve"> PAGEREF _Toc145342610 \h </w:instrText>
+              <w:instrText xml:space="preserve"> PAGEREF _Toc145344317 \h </w:instrText>
             </w:r>
             <w:r>
               <w:rPr>
@@ -1997,7 +1977,7 @@
           <w:rFonts w:eastAsia="Times New Roman"/>
         </w:rPr>
       </w:pPr>
-      <w:bookmarkStart w:id="0" w:name="_Toc145342598"/>
+      <w:bookmarkStart w:id="0" w:name="_Toc145344305"/>
       <w:r>
         <w:rPr>
           <w:rFonts w:eastAsia="Times New Roman"/>
@@ -2051,7 +2031,7 @@
           <w:szCs w:val="24"/>
           <w:lang w:eastAsia="fr-FR"/>
         </w:rPr>
-        <w:t>trois</w:t>
+        <w:t>quatre</w:t>
       </w:r>
       <w:r>
         <w:rPr>
@@ -2114,7 +2094,7 @@
           <w:lang w:eastAsia="fr-FR"/>
         </w:rPr>
       </w:pPr>
-      <w:bookmarkStart w:id="1" w:name="_Toc145342599"/>
+      <w:bookmarkStart w:id="1" w:name="_Toc145344306"/>
       <w:r>
         <w:rPr>
           <w:rFonts w:eastAsia="Times New Roman"/>
@@ -2677,6 +2657,7 @@
       <w:r>
         <w:rPr>
           <w:rFonts w:eastAsia="Times New Roman" w:cstheme="minorHAnsi"/>
+          <w:noProof/>
           <w:sz w:val="24"/>
           <w:szCs w:val="24"/>
           <w:lang w:eastAsia="fr-FR"/>
@@ -2799,6 +2780,7 @@
       <w:r>
         <w:rPr>
           <w:rFonts w:eastAsia="Times New Roman" w:cstheme="minorHAnsi"/>
+          <w:noProof/>
           <w:sz w:val="24"/>
           <w:szCs w:val="24"/>
           <w:lang w:eastAsia="fr-FR"/>
@@ -2923,6 +2905,7 @@
       <w:r>
         <w:rPr>
           <w:rFonts w:eastAsia="Times New Roman" w:cstheme="minorHAnsi"/>
+          <w:noProof/>
           <w:sz w:val="24"/>
           <w:szCs w:val="24"/>
           <w:lang w:eastAsia="fr-FR"/>
@@ -3003,7 +2986,7 @@
           <w:lang w:eastAsia="fr-FR"/>
         </w:rPr>
       </w:pPr>
-      <w:bookmarkStart w:id="2" w:name="_Toc145342600"/>
+      <w:bookmarkStart w:id="2" w:name="_Toc145344307"/>
       <w:r>
         <w:rPr>
           <w:rFonts w:eastAsia="Times New Roman"/>
@@ -3188,6 +3171,7 @@
           <w:rFonts w:eastAsia="Times New Roman" w:cstheme="minorHAnsi"/>
           <w:i/>
           <w:iCs/>
+          <w:noProof/>
           <w:color w:val="808080" w:themeColor="background1" w:themeShade="80"/>
           <w:sz w:val="24"/>
           <w:szCs w:val="24"/>
@@ -3401,6 +3385,7 @@
       <w:r>
         <w:rPr>
           <w:rFonts w:eastAsia="Times New Roman" w:cstheme="minorHAnsi"/>
+          <w:noProof/>
           <w:sz w:val="24"/>
           <w:szCs w:val="24"/>
           <w:lang w:eastAsia="fr-FR"/>
@@ -3638,19 +3623,671 @@
     </w:p>
     <w:p>
       <w:pPr>
+        <w:spacing w:after="0" w:line="240" w:lineRule="auto"/>
+        <w:jc w:val="both"/>
+        <w:rPr>
+          <w:rFonts w:eastAsia="Times New Roman" w:cstheme="minorHAnsi"/>
+          <w:i/>
+          <w:iCs/>
+          <w:color w:val="808080" w:themeColor="background1" w:themeShade="80"/>
+          <w:sz w:val="24"/>
+          <w:szCs w:val="24"/>
+          <w:lang w:eastAsia="fr-FR"/>
+        </w:rPr>
+      </w:pPr>
+    </w:p>
+    <w:p>
+      <w:pPr>
+        <w:spacing w:after="0" w:line="240" w:lineRule="auto"/>
+        <w:ind w:firstLine="142"/>
+        <w:jc w:val="both"/>
+        <w:rPr>
+          <w:rFonts w:eastAsia="Times New Roman" w:cstheme="minorHAnsi"/>
+          <w:sz w:val="24"/>
+          <w:szCs w:val="24"/>
+          <w:lang w:eastAsia="fr-FR"/>
+        </w:rPr>
+      </w:pPr>
+    </w:p>
+    <w:p>
+      <w:pPr>
+        <w:pStyle w:val="Titre2"/>
+      </w:pPr>
+      <w:bookmarkStart w:id="3" w:name="_Toc145344308"/>
+      <w:r>
+        <w:t>Ajouter un stagiaire.</w:t>
+      </w:r>
+      <w:bookmarkEnd w:id="3"/>
+    </w:p>
+    <w:p>
+      <w:pPr>
+        <w:spacing w:after="0" w:line="240" w:lineRule="auto"/>
+        <w:jc w:val="both"/>
+        <w:rPr>
+          <w:rFonts w:eastAsia="Times New Roman" w:cstheme="minorHAnsi"/>
+          <w:color w:val="000000"/>
+          <w:sz w:val="24"/>
+          <w:szCs w:val="24"/>
+          <w:lang w:eastAsia="fr-FR"/>
+        </w:rPr>
+      </w:pPr>
+    </w:p>
+    <w:p>
+      <w:pPr>
+        <w:spacing w:after="0" w:line="240" w:lineRule="auto"/>
+        <w:ind w:firstLine="284"/>
+        <w:jc w:val="both"/>
+        <w:rPr>
+          <w:rFonts w:eastAsia="Times New Roman" w:cstheme="minorHAnsi"/>
+          <w:sz w:val="24"/>
+          <w:szCs w:val="24"/>
+          <w:lang w:eastAsia="fr-FR"/>
+        </w:rPr>
+      </w:pPr>
+      <w:r>
+        <w:rPr>
+          <w:rFonts w:eastAsia="Times New Roman" w:cstheme="minorHAnsi"/>
+          <w:color w:val="000000"/>
+          <w:sz w:val="24"/>
+          <w:szCs w:val="24"/>
+          <w:lang w:eastAsia="fr-FR"/>
+        </w:rPr>
+        <w:t xml:space="preserve">Remplissez les champs du bas avec les informations nécessaires : </w:t>
+      </w:r>
+    </w:p>
+    <w:p>
+      <w:pPr>
+        <w:pStyle w:val="Paragraphedeliste"/>
+        <w:numPr>
+          <w:ilvl w:val="0"/>
+          <w:numId w:val="2"/>
+        </w:numPr>
+        <w:spacing w:after="0" w:line="240" w:lineRule="auto"/>
+        <w:ind w:left="0" w:firstLine="0"/>
+        <w:jc w:val="both"/>
+        <w:rPr>
+          <w:rFonts w:eastAsia="Times New Roman" w:cstheme="minorHAnsi"/>
+          <w:i/>
+          <w:iCs/>
+          <w:sz w:val="24"/>
+          <w:szCs w:val="24"/>
+          <w:lang w:eastAsia="fr-FR"/>
+        </w:rPr>
+      </w:pPr>
+      <w:r>
+        <w:rPr>
+          <w:rFonts w:eastAsia="Times New Roman" w:cstheme="minorHAnsi"/>
+          <w:i/>
+          <w:iCs/>
+          <w:sz w:val="24"/>
+          <w:szCs w:val="24"/>
+          <w:lang w:eastAsia="fr-FR"/>
+        </w:rPr>
+        <w:t>Name</w:t>
+      </w:r>
+      <w:r>
+        <w:rPr>
+          <w:rFonts w:eastAsia="Times New Roman" w:cstheme="minorHAnsi"/>
+          <w:i/>
+          <w:iCs/>
+          <w:sz w:val="24"/>
+          <w:szCs w:val="24"/>
+          <w:lang w:eastAsia="fr-FR"/>
+        </w:rPr>
+        <w:t>.</w:t>
+      </w:r>
+    </w:p>
+    <w:p>
+      <w:pPr>
+        <w:pStyle w:val="Paragraphedeliste"/>
+        <w:numPr>
+          <w:ilvl w:val="0"/>
+          <w:numId w:val="2"/>
+        </w:numPr>
+        <w:spacing w:after="0" w:line="240" w:lineRule="auto"/>
+        <w:ind w:left="0" w:firstLine="0"/>
+        <w:jc w:val="both"/>
+        <w:rPr>
+          <w:rFonts w:eastAsia="Times New Roman" w:cstheme="minorHAnsi"/>
+          <w:i/>
+          <w:iCs/>
+          <w:sz w:val="24"/>
+          <w:szCs w:val="24"/>
+          <w:lang w:eastAsia="fr-FR"/>
+        </w:rPr>
+      </w:pPr>
+      <w:proofErr w:type="spellStart"/>
+      <w:r>
+        <w:rPr>
+          <w:rFonts w:eastAsia="Times New Roman" w:cstheme="minorHAnsi"/>
+          <w:i/>
+          <w:iCs/>
+          <w:sz w:val="24"/>
+          <w:szCs w:val="24"/>
+          <w:lang w:eastAsia="fr-FR"/>
+        </w:rPr>
+        <w:t>Forename</w:t>
+      </w:r>
+      <w:proofErr w:type="spellEnd"/>
+      <w:r>
+        <w:rPr>
+          <w:rFonts w:eastAsia="Times New Roman" w:cstheme="minorHAnsi"/>
+          <w:i/>
+          <w:iCs/>
+          <w:sz w:val="24"/>
+          <w:szCs w:val="24"/>
+          <w:lang w:eastAsia="fr-FR"/>
+        </w:rPr>
+        <w:t>.</w:t>
+      </w:r>
+    </w:p>
+    <w:p>
+      <w:pPr>
+        <w:pStyle w:val="Paragraphedeliste"/>
+        <w:numPr>
+          <w:ilvl w:val="0"/>
+          <w:numId w:val="2"/>
+        </w:numPr>
+        <w:spacing w:after="0" w:line="240" w:lineRule="auto"/>
+        <w:ind w:left="0" w:firstLine="0"/>
+        <w:jc w:val="both"/>
+        <w:rPr>
+          <w:rFonts w:eastAsia="Times New Roman" w:cstheme="minorHAnsi"/>
+          <w:i/>
+          <w:iCs/>
+          <w:sz w:val="24"/>
+          <w:szCs w:val="24"/>
+          <w:lang w:eastAsia="fr-FR"/>
+        </w:rPr>
+      </w:pPr>
+      <w:r>
+        <w:rPr>
+          <w:rFonts w:eastAsia="Times New Roman" w:cstheme="minorHAnsi"/>
+          <w:i/>
+          <w:iCs/>
+          <w:sz w:val="24"/>
+          <w:szCs w:val="24"/>
+          <w:lang w:eastAsia="fr-FR"/>
+        </w:rPr>
+        <w:t>Location</w:t>
+      </w:r>
+      <w:r>
+        <w:rPr>
+          <w:rFonts w:eastAsia="Times New Roman" w:cstheme="minorHAnsi"/>
+          <w:i/>
+          <w:iCs/>
+          <w:sz w:val="24"/>
+          <w:szCs w:val="24"/>
+          <w:lang w:eastAsia="fr-FR"/>
+        </w:rPr>
+        <w:t>.</w:t>
+      </w:r>
+    </w:p>
+    <w:p>
+      <w:pPr>
+        <w:pStyle w:val="Paragraphedeliste"/>
+        <w:numPr>
+          <w:ilvl w:val="0"/>
+          <w:numId w:val="2"/>
+        </w:numPr>
+        <w:spacing w:after="0" w:line="240" w:lineRule="auto"/>
+        <w:ind w:left="0" w:firstLine="0"/>
+        <w:jc w:val="both"/>
+        <w:rPr>
+          <w:rFonts w:eastAsia="Times New Roman" w:cstheme="minorHAnsi"/>
+          <w:i/>
+          <w:iCs/>
+          <w:sz w:val="24"/>
+          <w:szCs w:val="24"/>
+          <w:lang w:eastAsia="fr-FR"/>
+        </w:rPr>
+      </w:pPr>
+      <w:r>
+        <w:rPr>
+          <w:rFonts w:eastAsia="Times New Roman" w:cstheme="minorHAnsi"/>
+          <w:i/>
+          <w:iCs/>
+          <w:sz w:val="24"/>
+          <w:szCs w:val="24"/>
+          <w:lang w:eastAsia="fr-FR"/>
+        </w:rPr>
+        <w:t>Promotion.</w:t>
+      </w:r>
+    </w:p>
+    <w:p>
+      <w:pPr>
+        <w:pStyle w:val="Paragraphedeliste"/>
+        <w:numPr>
+          <w:ilvl w:val="0"/>
+          <w:numId w:val="2"/>
+        </w:numPr>
+        <w:spacing w:after="0" w:line="240" w:lineRule="auto"/>
+        <w:ind w:left="0" w:firstLine="0"/>
+        <w:jc w:val="both"/>
+        <w:rPr>
+          <w:rFonts w:eastAsia="Times New Roman" w:cstheme="minorHAnsi"/>
+          <w:i/>
+          <w:iCs/>
+          <w:sz w:val="24"/>
+          <w:szCs w:val="24"/>
+          <w:lang w:eastAsia="fr-FR"/>
+        </w:rPr>
+      </w:pPr>
+      <w:r>
+        <w:rPr>
+          <w:rFonts w:eastAsia="Times New Roman" w:cstheme="minorHAnsi"/>
+          <w:i/>
+          <w:iCs/>
+          <w:sz w:val="24"/>
+          <w:szCs w:val="24"/>
+          <w:lang w:eastAsia="fr-FR"/>
+        </w:rPr>
+        <w:t xml:space="preserve">Promotion </w:t>
+      </w:r>
+      <w:proofErr w:type="spellStart"/>
+      <w:r>
+        <w:rPr>
+          <w:rFonts w:eastAsia="Times New Roman" w:cstheme="minorHAnsi"/>
+          <w:i/>
+          <w:iCs/>
+          <w:sz w:val="24"/>
+          <w:szCs w:val="24"/>
+          <w:lang w:eastAsia="fr-FR"/>
+        </w:rPr>
+        <w:t>year</w:t>
+      </w:r>
+      <w:proofErr w:type="spellEnd"/>
+      <w:r>
+        <w:rPr>
+          <w:rFonts w:eastAsia="Times New Roman" w:cstheme="minorHAnsi"/>
+          <w:i/>
+          <w:iCs/>
+          <w:sz w:val="24"/>
+          <w:szCs w:val="24"/>
+          <w:lang w:eastAsia="fr-FR"/>
+        </w:rPr>
+        <w:t>.</w:t>
+      </w:r>
+    </w:p>
+    <w:p>
+      <w:pPr>
+        <w:pStyle w:val="Paragraphedeliste"/>
+        <w:spacing w:after="0" w:line="240" w:lineRule="auto"/>
+        <w:ind w:left="0"/>
+        <w:jc w:val="both"/>
+        <w:rPr>
+          <w:rFonts w:eastAsia="Times New Roman" w:cstheme="minorHAnsi"/>
+          <w:sz w:val="24"/>
+          <w:szCs w:val="24"/>
+          <w:lang w:eastAsia="fr-FR"/>
+        </w:rPr>
+      </w:pPr>
+    </w:p>
+    <w:p>
+      <w:pPr>
+        <w:pStyle w:val="Paragraphedeliste"/>
+        <w:spacing w:after="0" w:line="240" w:lineRule="auto"/>
+        <w:ind w:left="0"/>
+        <w:jc w:val="both"/>
+        <w:rPr>
+          <w:rFonts w:eastAsia="Times New Roman" w:cstheme="minorHAnsi"/>
+          <w:i/>
+          <w:iCs/>
+          <w:color w:val="808080" w:themeColor="background1" w:themeShade="80"/>
+          <w:sz w:val="24"/>
+          <w:szCs w:val="24"/>
+          <w:lang w:eastAsia="fr-FR"/>
+        </w:rPr>
+      </w:pPr>
+      <w:r>
+        <w:rPr>
+          <w:rFonts w:eastAsia="Times New Roman" w:cstheme="minorHAnsi"/>
+          <w:i/>
+          <w:iCs/>
+          <w:color w:val="808080" w:themeColor="background1" w:themeShade="80"/>
+          <w:sz w:val="24"/>
+          <w:szCs w:val="24"/>
+          <w:lang w:eastAsia="fr-FR"/>
+        </w:rPr>
+        <w:t>Prenez en considération les éléments suivants :</w:t>
+      </w:r>
+    </w:p>
+    <w:p>
+      <w:pPr>
+        <w:pStyle w:val="Paragraphedeliste"/>
+        <w:numPr>
+          <w:ilvl w:val="0"/>
+          <w:numId w:val="3"/>
+        </w:numPr>
+        <w:spacing w:after="0" w:line="240" w:lineRule="auto"/>
+        <w:ind w:left="0" w:firstLine="0"/>
+        <w:jc w:val="both"/>
+        <w:rPr>
+          <w:rFonts w:eastAsia="Times New Roman" w:cstheme="minorHAnsi"/>
+          <w:i/>
+          <w:iCs/>
+          <w:color w:val="808080" w:themeColor="background1" w:themeShade="80"/>
+          <w:sz w:val="24"/>
+          <w:szCs w:val="24"/>
+          <w:lang w:eastAsia="fr-FR"/>
+        </w:rPr>
+      </w:pPr>
+      <w:r>
+        <w:rPr>
+          <w:rFonts w:eastAsia="Times New Roman" w:cstheme="minorHAnsi"/>
+          <w:i/>
+          <w:iCs/>
+          <w:color w:val="808080" w:themeColor="background1" w:themeShade="80"/>
+          <w:sz w:val="24"/>
+          <w:szCs w:val="24"/>
+          <w:lang w:eastAsia="fr-FR"/>
+        </w:rPr>
+        <w:t>La casse n’est pas importante</w:t>
+      </w:r>
+      <w:r>
+        <w:rPr>
+          <w:rFonts w:eastAsia="Times New Roman" w:cstheme="minorHAnsi"/>
+          <w:i/>
+          <w:iCs/>
+          <w:color w:val="808080" w:themeColor="background1" w:themeShade="80"/>
+          <w:sz w:val="24"/>
+          <w:szCs w:val="24"/>
+          <w:lang w:eastAsia="fr-FR"/>
+        </w:rPr>
+        <w:t>.</w:t>
+      </w:r>
+    </w:p>
+    <w:p>
+      <w:pPr>
+        <w:pStyle w:val="Paragraphedeliste"/>
+        <w:numPr>
+          <w:ilvl w:val="0"/>
+          <w:numId w:val="3"/>
+        </w:numPr>
+        <w:spacing w:after="0" w:line="240" w:lineRule="auto"/>
+        <w:ind w:left="0" w:firstLine="0"/>
+        <w:jc w:val="both"/>
+        <w:rPr>
+          <w:rFonts w:eastAsia="Times New Roman" w:cstheme="minorHAnsi"/>
+          <w:i/>
+          <w:iCs/>
+          <w:color w:val="808080" w:themeColor="background1" w:themeShade="80"/>
+          <w:sz w:val="24"/>
+          <w:szCs w:val="24"/>
+          <w:lang w:eastAsia="fr-FR"/>
+        </w:rPr>
+      </w:pPr>
+      <w:r>
+        <w:rPr>
+          <w:rFonts w:eastAsia="Times New Roman" w:cstheme="minorHAnsi"/>
+          <w:i/>
+          <w:iCs/>
+          <w:color w:val="808080" w:themeColor="background1" w:themeShade="80"/>
+          <w:sz w:val="24"/>
+          <w:szCs w:val="24"/>
+          <w:lang w:eastAsia="fr-FR"/>
+        </w:rPr>
+        <w:t>Attention aux espaces.</w:t>
+      </w:r>
+    </w:p>
+    <w:p>
+      <w:pPr>
+        <w:pStyle w:val="Paragraphedeliste"/>
+        <w:numPr>
+          <w:ilvl w:val="0"/>
+          <w:numId w:val="3"/>
+        </w:numPr>
+        <w:spacing w:after="0" w:line="240" w:lineRule="auto"/>
+        <w:ind w:left="0" w:firstLine="0"/>
+        <w:jc w:val="both"/>
+        <w:rPr>
+          <w:rFonts w:eastAsia="Times New Roman" w:cstheme="minorHAnsi"/>
+          <w:i/>
+          <w:iCs/>
+          <w:color w:val="808080" w:themeColor="background1" w:themeShade="80"/>
+          <w:sz w:val="24"/>
+          <w:szCs w:val="24"/>
+          <w:lang w:eastAsia="fr-FR"/>
+        </w:rPr>
+      </w:pPr>
+      <w:r>
+        <w:rPr>
+          <w:rFonts w:eastAsia="Times New Roman" w:cstheme="minorHAnsi"/>
+          <w:i/>
+          <w:iCs/>
+          <w:color w:val="808080" w:themeColor="background1" w:themeShade="80"/>
+          <w:sz w:val="24"/>
+          <w:szCs w:val="24"/>
+          <w:lang w:eastAsia="fr-FR"/>
+        </w:rPr>
+        <w:t>Il n’est pas obligatoire de remplir tous les critères</w:t>
+      </w:r>
+      <w:r>
+        <w:rPr>
+          <w:rFonts w:eastAsia="Times New Roman" w:cstheme="minorHAnsi"/>
+          <w:i/>
+          <w:iCs/>
+          <w:color w:val="808080" w:themeColor="background1" w:themeShade="80"/>
+          <w:sz w:val="24"/>
+          <w:szCs w:val="24"/>
+          <w:lang w:eastAsia="fr-FR"/>
+        </w:rPr>
+        <w:t>.</w:t>
+      </w:r>
+    </w:p>
+    <w:p>
+      <w:pPr>
+        <w:spacing w:after="0" w:line="240" w:lineRule="auto"/>
+        <w:jc w:val="both"/>
+        <w:rPr>
+          <w:rFonts w:eastAsia="Times New Roman" w:cstheme="minorHAnsi"/>
+          <w:i/>
+          <w:iCs/>
+          <w:color w:val="808080" w:themeColor="background1" w:themeShade="80"/>
+          <w:sz w:val="24"/>
+          <w:szCs w:val="24"/>
+          <w:lang w:eastAsia="fr-FR"/>
+        </w:rPr>
+      </w:pPr>
+    </w:p>
+    <w:p>
+      <w:pPr>
+        <w:spacing w:after="0" w:line="240" w:lineRule="auto"/>
+        <w:jc w:val="both"/>
+        <w:rPr>
+          <w:rFonts w:eastAsia="Times New Roman" w:cstheme="minorHAnsi"/>
+          <w:color w:val="000000"/>
+          <w:sz w:val="24"/>
+          <w:szCs w:val="24"/>
+          <w:lang w:eastAsia="fr-FR"/>
+        </w:rPr>
+      </w:pPr>
+      <w:r>
+        <w:rPr>
+          <w:rFonts w:eastAsia="Times New Roman" w:cstheme="minorHAnsi"/>
+          <w:color w:val="000000"/>
+          <w:sz w:val="24"/>
+          <w:szCs w:val="24"/>
+          <w:lang w:eastAsia="fr-FR"/>
+        </w:rPr>
+        <w:t>C</w:t>
+      </w:r>
+      <w:r>
+        <w:rPr>
+          <w:rFonts w:eastAsia="Times New Roman" w:cstheme="minorHAnsi"/>
+          <w:color w:val="000000"/>
+          <w:sz w:val="24"/>
+          <w:szCs w:val="24"/>
+          <w:lang w:eastAsia="fr-FR"/>
+        </w:rPr>
+        <w:t>lique</w:t>
+      </w:r>
+      <w:r>
+        <w:rPr>
+          <w:rFonts w:eastAsia="Times New Roman" w:cstheme="minorHAnsi"/>
+          <w:color w:val="000000"/>
+          <w:sz w:val="24"/>
+          <w:szCs w:val="24"/>
+          <w:lang w:eastAsia="fr-FR"/>
+        </w:rPr>
+        <w:t>z</w:t>
+      </w:r>
+      <w:r>
+        <w:rPr>
+          <w:rFonts w:eastAsia="Times New Roman" w:cstheme="minorHAnsi"/>
+          <w:color w:val="000000"/>
+          <w:sz w:val="24"/>
+          <w:szCs w:val="24"/>
+          <w:lang w:eastAsia="fr-FR"/>
+        </w:rPr>
+        <w:t xml:space="preserve"> sur le bouton « </w:t>
+      </w:r>
+      <w:proofErr w:type="spellStart"/>
+      <w:r>
+        <w:rPr>
+          <w:rFonts w:eastAsia="Times New Roman" w:cstheme="minorHAnsi"/>
+          <w:color w:val="000000"/>
+          <w:sz w:val="24"/>
+          <w:szCs w:val="24"/>
+          <w:lang w:eastAsia="fr-FR"/>
+        </w:rPr>
+        <w:t>add</w:t>
+      </w:r>
+      <w:proofErr w:type="spellEnd"/>
+      <w:r>
+        <w:rPr>
+          <w:rFonts w:eastAsia="Times New Roman" w:cstheme="minorHAnsi"/>
+          <w:color w:val="000000"/>
+          <w:sz w:val="24"/>
+          <w:szCs w:val="24"/>
+          <w:lang w:eastAsia="fr-FR"/>
+        </w:rPr>
+        <w:t xml:space="preserve"> »</w:t>
+      </w:r>
+      <w:r>
+        <w:rPr>
+          <w:rFonts w:eastAsia="Times New Roman" w:cstheme="minorHAnsi"/>
+          <w:color w:val="000000"/>
+          <w:sz w:val="24"/>
+          <w:szCs w:val="24"/>
+          <w:lang w:eastAsia="fr-FR"/>
+        </w:rPr>
+        <w:t>, le stagiaire sera ajouté dans le tableau.</w:t>
+      </w:r>
+    </w:p>
+    <w:p>
+      <w:pPr>
+        <w:spacing w:after="0" w:line="240" w:lineRule="auto"/>
+        <w:jc w:val="both"/>
+        <w:rPr>
+          <w:rFonts w:eastAsia="Times New Roman" w:cstheme="minorHAnsi"/>
+          <w:color w:val="000000"/>
+          <w:sz w:val="24"/>
+          <w:szCs w:val="24"/>
+          <w:lang w:eastAsia="fr-FR"/>
+        </w:rPr>
+      </w:pPr>
+    </w:p>
+    <w:p>
+      <w:pPr>
+        <w:spacing w:after="0" w:line="240" w:lineRule="auto"/>
+        <w:jc w:val="both"/>
+        <w:rPr>
+          <w:rFonts w:eastAsia="Times New Roman" w:cstheme="minorHAnsi"/>
+          <w:i/>
+          <w:iCs/>
+          <w:color w:val="808080" w:themeColor="background1" w:themeShade="80"/>
+          <w:sz w:val="24"/>
+          <w:szCs w:val="24"/>
+          <w:lang w:eastAsia="fr-FR"/>
+        </w:rPr>
+      </w:pPr>
+      <w:r>
+        <w:rPr>
+          <w:rFonts w:eastAsia="Times New Roman" w:cstheme="minorHAnsi"/>
+          <w:i/>
+          <w:iCs/>
+          <w:noProof/>
+          <w:color w:val="808080" w:themeColor="background1" w:themeShade="80"/>
+          <w:sz w:val="24"/>
+          <w:szCs w:val="24"/>
+          <w:lang w:eastAsia="fr-FR"/>
+        </w:rPr>
+        <w:drawing>
+          <wp:inline distT="0" distB="0" distL="0" distR="0" wp14:anchorId="123E431D" wp14:editId="79A17D75">
+            <wp:extent cx="3383486" cy="813424"/>
+            <wp:effectExtent l="0" t="0" r="0" b="6350"/>
+            <wp:docPr id="200347623" name="Image 200347623" descr="Une image contenant capture d’écran, texte, ligne, Parallèle&#10;&#10;Description générée automatiquement"/>
+            <wp:cNvGraphicFramePr>
+              <a:graphicFrameLocks xmlns:a="http://schemas.openxmlformats.org/drawingml/2006/main" noChangeAspect="1"/>
+            </wp:cNvGraphicFramePr>
+            <a:graphic xmlns:a="http://schemas.openxmlformats.org/drawingml/2006/main">
+              <a:graphicData uri="http://schemas.openxmlformats.org/drawingml/2006/picture">
+                <pic:pic xmlns:pic="http://schemas.openxmlformats.org/drawingml/2006/picture">
+                  <pic:nvPicPr>
+                    <pic:cNvPr id="1724447990" name="Image 1" descr="Une image contenant capture d’écran, texte, ligne, Parallèle&#10;&#10;Description générée automatiquement"/>
+                    <pic:cNvPicPr/>
+                  </pic:nvPicPr>
+                  <pic:blipFill>
+                    <a:blip r:embed="rId15"/>
+                    <a:stretch>
+                      <a:fillRect/>
+                    </a:stretch>
+                  </pic:blipFill>
+                  <pic:spPr>
+                    <a:xfrm>
+                      <a:off x="0" y="0"/>
+                      <a:ext cx="3432835" cy="825288"/>
+                    </a:xfrm>
+                    <a:prstGeom prst="rect">
+                      <a:avLst/>
+                    </a:prstGeom>
+                  </pic:spPr>
+                </pic:pic>
+              </a:graphicData>
+            </a:graphic>
+          </wp:inline>
+        </w:drawing>
+      </w:r>
+    </w:p>
+    <w:p>
+      <w:pPr>
+        <w:rPr>
+          <w:rFonts w:eastAsia="Times New Roman" w:cstheme="minorHAnsi"/>
+          <w:sz w:val="24"/>
+          <w:szCs w:val="24"/>
+          <w:lang w:eastAsia="fr-FR"/>
+        </w:rPr>
+      </w:pPr>
+    </w:p>
+    <w:p>
+      <w:pPr>
+        <w:rPr>
+          <w:rFonts w:asciiTheme="majorHAnsi" w:eastAsia="Times New Roman" w:hAnsiTheme="majorHAnsi" w:cstheme="majorBidi"/>
+          <w:b/>
+          <w:color w:val="2F5496" w:themeColor="accent1" w:themeShade="BF"/>
+          <w:sz w:val="28"/>
+          <w:szCs w:val="26"/>
+          <w:lang w:eastAsia="fr-FR"/>
+        </w:rPr>
+      </w:pPr>
+    </w:p>
+    <w:p>
+      <w:pPr>
         <w:pStyle w:val="Titre1"/>
         <w:rPr>
           <w:rFonts w:eastAsia="Times New Roman"/>
         </w:rPr>
       </w:pPr>
-      <w:bookmarkStart w:id="3" w:name="_Toc145342601"/>
+      <w:bookmarkStart w:id="4" w:name="_Toc145344309"/>
       <w:r>
         <w:rPr>
           <w:rFonts w:eastAsia="Times New Roman"/>
         </w:rPr>
+        <w:lastRenderedPageBreak/>
         <w:t>ADMINISTRATEUR</w:t>
       </w:r>
-      <w:bookmarkEnd w:id="3"/>
+      <w:bookmarkEnd w:id="4"/>
     </w:p>
     <w:p>
       <w:pPr>
@@ -3695,7 +4332,7 @@
           <w:szCs w:val="24"/>
           <w:lang w:eastAsia="fr-FR"/>
         </w:rPr>
-        <w:t>de</w:t>
+        <w:t>quatre</w:t>
       </w:r>
       <w:r>
         <w:rPr>
@@ -3769,7 +4406,7 @@
           <w:lang w:eastAsia="fr-FR"/>
         </w:rPr>
       </w:pPr>
-      <w:bookmarkStart w:id="4" w:name="_Toc145342602"/>
+      <w:bookmarkStart w:id="5" w:name="_Toc145344310"/>
       <w:r>
         <w:rPr>
           <w:rFonts w:eastAsia="Times New Roman"/>
@@ -3777,7 +4414,7 @@
         </w:rPr>
         <w:t>Se connecter en tant qu’administrateur.</w:t>
       </w:r>
-      <w:bookmarkEnd w:id="4"/>
+      <w:bookmarkEnd w:id="5"/>
     </w:p>
     <w:p>
       <w:pPr>
@@ -3881,6 +4518,7 @@
       <w:r>
         <w:rPr>
           <w:rFonts w:eastAsia="Times New Roman" w:cstheme="minorHAnsi"/>
+          <w:noProof/>
           <w:sz w:val="24"/>
           <w:szCs w:val="24"/>
           <w:lang w:eastAsia="fr-FR"/>
@@ -3901,7 +4539,7 @@
                     <pic:cNvPicPr/>
                   </pic:nvPicPr>
                   <pic:blipFill>
-                    <a:blip r:embed="rId15"/>
+                    <a:blip r:embed="rId16"/>
                     <a:stretch>
                       <a:fillRect/>
                     </a:stretch>
@@ -4138,28 +4776,6 @@
           <w:szCs w:val="24"/>
           <w:lang w:eastAsia="fr-FR"/>
         </w:rPr>
-        <w:br w:type="page"/>
-      </w:r>
-    </w:p>
-    <w:p>
-      <w:pPr>
-        <w:spacing w:after="0" w:line="240" w:lineRule="auto"/>
-        <w:jc w:val="both"/>
-        <w:rPr>
-          <w:rFonts w:eastAsia="Times New Roman" w:cstheme="minorHAnsi"/>
-          <w:sz w:val="24"/>
-          <w:szCs w:val="24"/>
-          <w:lang w:eastAsia="fr-FR"/>
-        </w:rPr>
-      </w:pPr>
-      <w:r>
-        <w:rPr>
-          <w:rFonts w:eastAsia="Times New Roman" w:cstheme="minorHAnsi"/>
-          <w:sz w:val="24"/>
-          <w:szCs w:val="24"/>
-          <w:lang w:eastAsia="fr-FR"/>
-        </w:rPr>
-        <w:lastRenderedPageBreak/>
         <w:t>Puis, cliquez sur « Log in ».</w:t>
       </w:r>
     </w:p>
@@ -4189,6 +4805,7 @@
       <w:r>
         <w:rPr>
           <w:rFonts w:eastAsia="Times New Roman" w:cstheme="minorHAnsi"/>
+          <w:noProof/>
           <w:sz w:val="24"/>
           <w:szCs w:val="24"/>
           <w:lang w:eastAsia="fr-FR"/>
@@ -4209,7 +4826,7 @@
                     <pic:cNvPicPr/>
                   </pic:nvPicPr>
                   <pic:blipFill>
-                    <a:blip r:embed="rId16"/>
+                    <a:blip r:embed="rId17"/>
                     <a:stretch>
                       <a:fillRect/>
                     </a:stretch>
@@ -4373,6 +4990,7 @@
       <w:r>
         <w:rPr>
           <w:rFonts w:eastAsia="Times New Roman" w:cstheme="minorHAnsi"/>
+          <w:noProof/>
           <w:sz w:val="24"/>
           <w:szCs w:val="24"/>
           <w:lang w:eastAsia="fr-FR"/>
@@ -4393,7 +5011,7 @@
                     <pic:cNvPicPr/>
                   </pic:nvPicPr>
                   <pic:blipFill>
-                    <a:blip r:embed="rId17"/>
+                    <a:blip r:embed="rId18"/>
                     <a:stretch>
                       <a:fillRect/>
                     </a:stretch>
@@ -4495,6 +5113,7 @@
       <w:r>
         <w:rPr>
           <w:rFonts w:eastAsia="Times New Roman" w:cstheme="minorHAnsi"/>
+          <w:noProof/>
           <w:sz w:val="24"/>
           <w:szCs w:val="24"/>
           <w:lang w:eastAsia="fr-FR"/>
@@ -4515,7 +5134,7 @@
                     <pic:cNvPicPr/>
                   </pic:nvPicPr>
                   <pic:blipFill>
-                    <a:blip r:embed="rId18"/>
+                    <a:blip r:embed="rId19"/>
                     <a:stretch>
                       <a:fillRect/>
                     </a:stretch>
@@ -4538,8 +5157,9 @@
     </w:p>
     <w:p>
       <w:pPr>
-        <w:spacing w:after="0" w:line="240" w:lineRule="auto"/>
-        <w:ind w:firstLine="142"/>
+        <w:pStyle w:val="Paragraphedeliste"/>
+        <w:spacing w:after="0" w:line="240" w:lineRule="auto"/>
+        <w:ind w:left="0"/>
         <w:jc w:val="both"/>
         <w:rPr>
           <w:rFonts w:eastAsia="Times New Roman" w:cstheme="minorHAnsi"/>
@@ -4552,643 +5172,12 @@
     <w:p>
       <w:pPr>
         <w:pStyle w:val="Titre2"/>
-      </w:pPr>
-      <w:bookmarkStart w:id="5" w:name="_Toc145342603"/>
-      <w:r>
-        <w:t>Ajouter un stagiaire.</w:t>
-      </w:r>
-      <w:bookmarkEnd w:id="5"/>
-    </w:p>
-    <w:p>
-      <w:pPr>
-        <w:spacing w:after="0" w:line="240" w:lineRule="auto"/>
-        <w:jc w:val="both"/>
-        <w:rPr>
-          <w:rFonts w:eastAsia="Times New Roman" w:cstheme="minorHAnsi"/>
-          <w:color w:val="000000"/>
-          <w:sz w:val="24"/>
-          <w:szCs w:val="24"/>
-          <w:lang w:eastAsia="fr-FR"/>
-        </w:rPr>
-      </w:pPr>
-    </w:p>
-    <w:p>
-      <w:pPr>
-        <w:spacing w:after="0" w:line="240" w:lineRule="auto"/>
-        <w:ind w:firstLine="284"/>
-        <w:jc w:val="both"/>
-        <w:rPr>
-          <w:rFonts w:eastAsia="Times New Roman" w:cstheme="minorHAnsi"/>
-          <w:sz w:val="24"/>
-          <w:szCs w:val="24"/>
-          <w:lang w:eastAsia="fr-FR"/>
-        </w:rPr>
-      </w:pPr>
-      <w:r>
-        <w:rPr>
-          <w:rFonts w:eastAsia="Times New Roman" w:cstheme="minorHAnsi"/>
-          <w:color w:val="000000"/>
-          <w:sz w:val="24"/>
-          <w:szCs w:val="24"/>
-          <w:lang w:eastAsia="fr-FR"/>
-        </w:rPr>
-        <w:t xml:space="preserve">Remplissez les champs du bas avec les informations nécessaires : </w:t>
-      </w:r>
-    </w:p>
-    <w:p>
-      <w:pPr>
-        <w:pStyle w:val="Paragraphedeliste"/>
-        <w:numPr>
-          <w:ilvl w:val="0"/>
-          <w:numId w:val="2"/>
-        </w:numPr>
-        <w:spacing w:after="0" w:line="240" w:lineRule="auto"/>
-        <w:ind w:left="0" w:firstLine="0"/>
-        <w:jc w:val="both"/>
-        <w:rPr>
-          <w:rFonts w:eastAsia="Times New Roman" w:cstheme="minorHAnsi"/>
-          <w:i/>
-          <w:iCs/>
-          <w:sz w:val="24"/>
-          <w:szCs w:val="24"/>
-          <w:lang w:eastAsia="fr-FR"/>
-        </w:rPr>
-      </w:pPr>
-      <w:r>
-        <w:rPr>
-          <w:rFonts w:eastAsia="Times New Roman" w:cstheme="minorHAnsi"/>
-          <w:i/>
-          <w:iCs/>
-          <w:sz w:val="24"/>
-          <w:szCs w:val="24"/>
-          <w:lang w:eastAsia="fr-FR"/>
-        </w:rPr>
-        <w:t>Name</w:t>
-      </w:r>
-      <w:r>
-        <w:rPr>
-          <w:rFonts w:eastAsia="Times New Roman" w:cstheme="minorHAnsi"/>
-          <w:i/>
-          <w:iCs/>
-          <w:sz w:val="24"/>
-          <w:szCs w:val="24"/>
-          <w:lang w:eastAsia="fr-FR"/>
-        </w:rPr>
-        <w:t>.</w:t>
-      </w:r>
-    </w:p>
-    <w:p>
-      <w:pPr>
-        <w:pStyle w:val="Paragraphedeliste"/>
-        <w:numPr>
-          <w:ilvl w:val="0"/>
-          <w:numId w:val="2"/>
-        </w:numPr>
-        <w:spacing w:after="0" w:line="240" w:lineRule="auto"/>
-        <w:ind w:left="0" w:firstLine="0"/>
-        <w:jc w:val="both"/>
-        <w:rPr>
-          <w:rFonts w:eastAsia="Times New Roman" w:cstheme="minorHAnsi"/>
-          <w:i/>
-          <w:iCs/>
-          <w:sz w:val="24"/>
-          <w:szCs w:val="24"/>
-          <w:lang w:eastAsia="fr-FR"/>
-        </w:rPr>
-      </w:pPr>
-      <w:proofErr w:type="spellStart"/>
-      <w:r>
-        <w:rPr>
-          <w:rFonts w:eastAsia="Times New Roman" w:cstheme="minorHAnsi"/>
-          <w:i/>
-          <w:iCs/>
-          <w:sz w:val="24"/>
-          <w:szCs w:val="24"/>
-          <w:lang w:eastAsia="fr-FR"/>
-        </w:rPr>
-        <w:t>Forename</w:t>
-      </w:r>
-      <w:proofErr w:type="spellEnd"/>
-      <w:r>
-        <w:rPr>
-          <w:rFonts w:eastAsia="Times New Roman" w:cstheme="minorHAnsi"/>
-          <w:i/>
-          <w:iCs/>
-          <w:sz w:val="24"/>
-          <w:szCs w:val="24"/>
-          <w:lang w:eastAsia="fr-FR"/>
-        </w:rPr>
-        <w:t>.</w:t>
-      </w:r>
-    </w:p>
-    <w:p>
-      <w:pPr>
-        <w:pStyle w:val="Paragraphedeliste"/>
-        <w:numPr>
-          <w:ilvl w:val="0"/>
-          <w:numId w:val="2"/>
-        </w:numPr>
-        <w:spacing w:after="0" w:line="240" w:lineRule="auto"/>
-        <w:ind w:left="0" w:firstLine="0"/>
-        <w:jc w:val="both"/>
-        <w:rPr>
-          <w:rFonts w:eastAsia="Times New Roman" w:cstheme="minorHAnsi"/>
-          <w:i/>
-          <w:iCs/>
-          <w:sz w:val="24"/>
-          <w:szCs w:val="24"/>
-          <w:lang w:eastAsia="fr-FR"/>
-        </w:rPr>
-      </w:pPr>
-      <w:r>
-        <w:rPr>
-          <w:rFonts w:eastAsia="Times New Roman" w:cstheme="minorHAnsi"/>
-          <w:i/>
-          <w:iCs/>
-          <w:sz w:val="24"/>
-          <w:szCs w:val="24"/>
-          <w:lang w:eastAsia="fr-FR"/>
-        </w:rPr>
-        <w:t>Location</w:t>
-      </w:r>
-      <w:r>
-        <w:rPr>
-          <w:rFonts w:eastAsia="Times New Roman" w:cstheme="minorHAnsi"/>
-          <w:i/>
-          <w:iCs/>
-          <w:sz w:val="24"/>
-          <w:szCs w:val="24"/>
-          <w:lang w:eastAsia="fr-FR"/>
-        </w:rPr>
-        <w:t>.</w:t>
-      </w:r>
-    </w:p>
-    <w:p>
-      <w:pPr>
-        <w:pStyle w:val="Paragraphedeliste"/>
-        <w:numPr>
-          <w:ilvl w:val="0"/>
-          <w:numId w:val="2"/>
-        </w:numPr>
-        <w:spacing w:after="0" w:line="240" w:lineRule="auto"/>
-        <w:ind w:left="0" w:firstLine="0"/>
-        <w:jc w:val="both"/>
-        <w:rPr>
-          <w:rFonts w:eastAsia="Times New Roman" w:cstheme="minorHAnsi"/>
-          <w:i/>
-          <w:iCs/>
-          <w:sz w:val="24"/>
-          <w:szCs w:val="24"/>
-          <w:lang w:eastAsia="fr-FR"/>
-        </w:rPr>
-      </w:pPr>
-      <w:r>
-        <w:rPr>
-          <w:rFonts w:eastAsia="Times New Roman" w:cstheme="minorHAnsi"/>
-          <w:i/>
-          <w:iCs/>
-          <w:sz w:val="24"/>
-          <w:szCs w:val="24"/>
-          <w:lang w:eastAsia="fr-FR"/>
-        </w:rPr>
-        <w:t>Promotion.</w:t>
-      </w:r>
-    </w:p>
-    <w:p>
-      <w:pPr>
-        <w:pStyle w:val="Paragraphedeliste"/>
-        <w:numPr>
-          <w:ilvl w:val="0"/>
-          <w:numId w:val="2"/>
-        </w:numPr>
-        <w:spacing w:after="0" w:line="240" w:lineRule="auto"/>
-        <w:ind w:left="0" w:firstLine="0"/>
-        <w:jc w:val="both"/>
-        <w:rPr>
-          <w:rFonts w:eastAsia="Times New Roman" w:cstheme="minorHAnsi"/>
-          <w:i/>
-          <w:iCs/>
-          <w:sz w:val="24"/>
-          <w:szCs w:val="24"/>
-          <w:lang w:eastAsia="fr-FR"/>
-        </w:rPr>
-      </w:pPr>
-      <w:r>
-        <w:rPr>
-          <w:rFonts w:eastAsia="Times New Roman" w:cstheme="minorHAnsi"/>
-          <w:i/>
-          <w:iCs/>
-          <w:sz w:val="24"/>
-          <w:szCs w:val="24"/>
-          <w:lang w:eastAsia="fr-FR"/>
-        </w:rPr>
-        <w:t xml:space="preserve">Promotion </w:t>
-      </w:r>
-      <w:proofErr w:type="spellStart"/>
-      <w:r>
-        <w:rPr>
-          <w:rFonts w:eastAsia="Times New Roman" w:cstheme="minorHAnsi"/>
-          <w:i/>
-          <w:iCs/>
-          <w:sz w:val="24"/>
-          <w:szCs w:val="24"/>
-          <w:lang w:eastAsia="fr-FR"/>
-        </w:rPr>
-        <w:t>year</w:t>
-      </w:r>
-      <w:proofErr w:type="spellEnd"/>
-      <w:r>
-        <w:rPr>
-          <w:rFonts w:eastAsia="Times New Roman" w:cstheme="minorHAnsi"/>
-          <w:i/>
-          <w:iCs/>
-          <w:sz w:val="24"/>
-          <w:szCs w:val="24"/>
-          <w:lang w:eastAsia="fr-FR"/>
-        </w:rPr>
-        <w:t>.</w:t>
-      </w:r>
-    </w:p>
-    <w:p>
-      <w:pPr>
-        <w:pStyle w:val="Paragraphedeliste"/>
-        <w:spacing w:after="0" w:line="240" w:lineRule="auto"/>
-        <w:ind w:left="0"/>
-        <w:jc w:val="both"/>
-        <w:rPr>
-          <w:rFonts w:eastAsia="Times New Roman" w:cstheme="minorHAnsi"/>
-          <w:sz w:val="24"/>
-          <w:szCs w:val="24"/>
-          <w:lang w:eastAsia="fr-FR"/>
-        </w:rPr>
-      </w:pPr>
-    </w:p>
-    <w:p>
-      <w:pPr>
-        <w:pStyle w:val="Paragraphedeliste"/>
-        <w:spacing w:after="0" w:line="240" w:lineRule="auto"/>
-        <w:ind w:left="0"/>
-        <w:jc w:val="both"/>
-        <w:rPr>
-          <w:rFonts w:eastAsia="Times New Roman" w:cstheme="minorHAnsi"/>
-          <w:i/>
-          <w:iCs/>
-          <w:color w:val="808080" w:themeColor="background1" w:themeShade="80"/>
-          <w:sz w:val="24"/>
-          <w:szCs w:val="24"/>
-          <w:lang w:eastAsia="fr-FR"/>
-        </w:rPr>
-      </w:pPr>
-      <w:r>
-        <w:rPr>
-          <w:rFonts w:eastAsia="Times New Roman" w:cstheme="minorHAnsi"/>
-          <w:i/>
-          <w:iCs/>
-          <w:color w:val="808080" w:themeColor="background1" w:themeShade="80"/>
-          <w:sz w:val="24"/>
-          <w:szCs w:val="24"/>
-          <w:lang w:eastAsia="fr-FR"/>
-        </w:rPr>
-        <w:t>Prenez en considération les éléments suivants :</w:t>
-      </w:r>
-    </w:p>
-    <w:p>
-      <w:pPr>
-        <w:pStyle w:val="Paragraphedeliste"/>
-        <w:numPr>
-          <w:ilvl w:val="0"/>
-          <w:numId w:val="3"/>
-        </w:numPr>
-        <w:spacing w:after="0" w:line="240" w:lineRule="auto"/>
-        <w:ind w:left="0" w:firstLine="0"/>
-        <w:jc w:val="both"/>
-        <w:rPr>
-          <w:rFonts w:eastAsia="Times New Roman" w:cstheme="minorHAnsi"/>
-          <w:i/>
-          <w:iCs/>
-          <w:color w:val="808080" w:themeColor="background1" w:themeShade="80"/>
-          <w:sz w:val="24"/>
-          <w:szCs w:val="24"/>
-          <w:lang w:eastAsia="fr-FR"/>
-        </w:rPr>
-      </w:pPr>
-      <w:r>
-        <w:rPr>
-          <w:rFonts w:eastAsia="Times New Roman" w:cstheme="minorHAnsi"/>
-          <w:i/>
-          <w:iCs/>
-          <w:color w:val="808080" w:themeColor="background1" w:themeShade="80"/>
-          <w:sz w:val="24"/>
-          <w:szCs w:val="24"/>
-          <w:lang w:eastAsia="fr-FR"/>
-        </w:rPr>
-        <w:t>La casse n’est pas importante</w:t>
-      </w:r>
-      <w:r>
-        <w:rPr>
-          <w:rFonts w:eastAsia="Times New Roman" w:cstheme="minorHAnsi"/>
-          <w:i/>
-          <w:iCs/>
-          <w:color w:val="808080" w:themeColor="background1" w:themeShade="80"/>
-          <w:sz w:val="24"/>
-          <w:szCs w:val="24"/>
-          <w:lang w:eastAsia="fr-FR"/>
-        </w:rPr>
-        <w:t>.</w:t>
-      </w:r>
-    </w:p>
-    <w:p>
-      <w:pPr>
-        <w:pStyle w:val="Paragraphedeliste"/>
-        <w:numPr>
-          <w:ilvl w:val="0"/>
-          <w:numId w:val="3"/>
-        </w:numPr>
-        <w:spacing w:after="0" w:line="240" w:lineRule="auto"/>
-        <w:ind w:left="0" w:firstLine="0"/>
-        <w:jc w:val="both"/>
-        <w:rPr>
-          <w:rFonts w:eastAsia="Times New Roman" w:cstheme="minorHAnsi"/>
-          <w:i/>
-          <w:iCs/>
-          <w:color w:val="808080" w:themeColor="background1" w:themeShade="80"/>
-          <w:sz w:val="24"/>
-          <w:szCs w:val="24"/>
-          <w:lang w:eastAsia="fr-FR"/>
-        </w:rPr>
-      </w:pPr>
-      <w:r>
-        <w:rPr>
-          <w:rFonts w:eastAsia="Times New Roman" w:cstheme="minorHAnsi"/>
-          <w:i/>
-          <w:iCs/>
-          <w:color w:val="808080" w:themeColor="background1" w:themeShade="80"/>
-          <w:sz w:val="24"/>
-          <w:szCs w:val="24"/>
-          <w:lang w:eastAsia="fr-FR"/>
-        </w:rPr>
-        <w:t>Attention aux espaces.</w:t>
-      </w:r>
-    </w:p>
-    <w:p>
-      <w:pPr>
-        <w:pStyle w:val="Paragraphedeliste"/>
-        <w:numPr>
-          <w:ilvl w:val="0"/>
-          <w:numId w:val="3"/>
-        </w:numPr>
-        <w:spacing w:after="0" w:line="240" w:lineRule="auto"/>
-        <w:ind w:left="0" w:firstLine="0"/>
-        <w:jc w:val="both"/>
-        <w:rPr>
-          <w:rFonts w:eastAsia="Times New Roman" w:cstheme="minorHAnsi"/>
-          <w:i/>
-          <w:iCs/>
-          <w:color w:val="808080" w:themeColor="background1" w:themeShade="80"/>
-          <w:sz w:val="24"/>
-          <w:szCs w:val="24"/>
-          <w:lang w:eastAsia="fr-FR"/>
-        </w:rPr>
-      </w:pPr>
-      <w:r>
-        <w:rPr>
-          <w:rFonts w:eastAsia="Times New Roman" w:cstheme="minorHAnsi"/>
-          <w:i/>
-          <w:iCs/>
-          <w:color w:val="808080" w:themeColor="background1" w:themeShade="80"/>
-          <w:sz w:val="24"/>
-          <w:szCs w:val="24"/>
-          <w:lang w:eastAsia="fr-FR"/>
-        </w:rPr>
-        <w:t>Il n’est pas obligatoire de remplir tous les critères</w:t>
-      </w:r>
-      <w:r>
-        <w:rPr>
-          <w:rFonts w:eastAsia="Times New Roman" w:cstheme="minorHAnsi"/>
-          <w:i/>
-          <w:iCs/>
-          <w:color w:val="808080" w:themeColor="background1" w:themeShade="80"/>
-          <w:sz w:val="24"/>
-          <w:szCs w:val="24"/>
-          <w:lang w:eastAsia="fr-FR"/>
-        </w:rPr>
-        <w:t>.</w:t>
-      </w:r>
-    </w:p>
-    <w:p>
-      <w:pPr>
-        <w:spacing w:after="0" w:line="240" w:lineRule="auto"/>
-        <w:jc w:val="both"/>
-        <w:rPr>
-          <w:rFonts w:eastAsia="Times New Roman" w:cstheme="minorHAnsi"/>
-          <w:i/>
-          <w:iCs/>
-          <w:color w:val="808080" w:themeColor="background1" w:themeShade="80"/>
-          <w:sz w:val="24"/>
-          <w:szCs w:val="24"/>
-          <w:lang w:eastAsia="fr-FR"/>
-        </w:rPr>
-      </w:pPr>
-    </w:p>
-    <w:p>
-      <w:pPr>
-        <w:spacing w:after="0" w:line="240" w:lineRule="auto"/>
-        <w:jc w:val="both"/>
-        <w:rPr>
-          <w:rFonts w:eastAsia="Times New Roman" w:cstheme="minorHAnsi"/>
-          <w:color w:val="000000"/>
-          <w:sz w:val="24"/>
-          <w:szCs w:val="24"/>
-          <w:lang w:eastAsia="fr-FR"/>
-        </w:rPr>
-      </w:pPr>
-      <w:r>
-        <w:rPr>
-          <w:rFonts w:eastAsia="Times New Roman" w:cstheme="minorHAnsi"/>
-          <w:color w:val="000000"/>
-          <w:sz w:val="24"/>
-          <w:szCs w:val="24"/>
-          <w:lang w:eastAsia="fr-FR"/>
-        </w:rPr>
-        <w:t>C</w:t>
-      </w:r>
-      <w:r>
-        <w:rPr>
-          <w:rFonts w:eastAsia="Times New Roman" w:cstheme="minorHAnsi"/>
-          <w:color w:val="000000"/>
-          <w:sz w:val="24"/>
-          <w:szCs w:val="24"/>
-          <w:lang w:eastAsia="fr-FR"/>
-        </w:rPr>
-        <w:t>lique</w:t>
-      </w:r>
-      <w:r>
-        <w:rPr>
-          <w:rFonts w:eastAsia="Times New Roman" w:cstheme="minorHAnsi"/>
-          <w:color w:val="000000"/>
-          <w:sz w:val="24"/>
-          <w:szCs w:val="24"/>
-          <w:lang w:eastAsia="fr-FR"/>
-        </w:rPr>
-        <w:t>z</w:t>
-      </w:r>
-      <w:r>
-        <w:rPr>
-          <w:rFonts w:eastAsia="Times New Roman" w:cstheme="minorHAnsi"/>
-          <w:color w:val="000000"/>
-          <w:sz w:val="24"/>
-          <w:szCs w:val="24"/>
-          <w:lang w:eastAsia="fr-FR"/>
-        </w:rPr>
-        <w:t xml:space="preserve"> sur le bouton « </w:t>
-      </w:r>
-      <w:proofErr w:type="spellStart"/>
-      <w:r>
-        <w:rPr>
-          <w:rFonts w:eastAsia="Times New Roman" w:cstheme="minorHAnsi"/>
-          <w:color w:val="000000"/>
-          <w:sz w:val="24"/>
-          <w:szCs w:val="24"/>
-          <w:lang w:eastAsia="fr-FR"/>
-        </w:rPr>
-        <w:t>add</w:t>
-      </w:r>
-      <w:proofErr w:type="spellEnd"/>
-      <w:r>
-        <w:rPr>
-          <w:rFonts w:eastAsia="Times New Roman" w:cstheme="minorHAnsi"/>
-          <w:color w:val="000000"/>
-          <w:sz w:val="24"/>
-          <w:szCs w:val="24"/>
-          <w:lang w:eastAsia="fr-FR"/>
-        </w:rPr>
-        <w:t xml:space="preserve"> »</w:t>
-      </w:r>
-      <w:r>
-        <w:rPr>
-          <w:rFonts w:eastAsia="Times New Roman" w:cstheme="minorHAnsi"/>
-          <w:color w:val="000000"/>
-          <w:sz w:val="24"/>
-          <w:szCs w:val="24"/>
-          <w:lang w:eastAsia="fr-FR"/>
-        </w:rPr>
-        <w:t>, le stagiaire sera ajouté dans le tableau.</w:t>
-      </w:r>
-    </w:p>
-    <w:p>
-      <w:pPr>
-        <w:spacing w:after="0" w:line="240" w:lineRule="auto"/>
-        <w:jc w:val="both"/>
-        <w:rPr>
-          <w:rFonts w:eastAsia="Times New Roman" w:cstheme="minorHAnsi"/>
-          <w:color w:val="000000"/>
-          <w:sz w:val="24"/>
-          <w:szCs w:val="24"/>
-          <w:lang w:eastAsia="fr-FR"/>
-        </w:rPr>
-      </w:pPr>
-    </w:p>
-    <w:p>
-      <w:pPr>
-        <w:spacing w:after="0" w:line="240" w:lineRule="auto"/>
-        <w:jc w:val="both"/>
-        <w:rPr>
-          <w:rFonts w:eastAsia="Times New Roman" w:cstheme="minorHAnsi"/>
-          <w:i/>
-          <w:iCs/>
-          <w:color w:val="808080" w:themeColor="background1" w:themeShade="80"/>
-          <w:sz w:val="24"/>
-          <w:szCs w:val="24"/>
-          <w:lang w:eastAsia="fr-FR"/>
-        </w:rPr>
-      </w:pPr>
-      <w:r>
-        <w:rPr>
-          <w:rFonts w:eastAsia="Times New Roman" w:cstheme="minorHAnsi"/>
-          <w:i/>
-          <w:iCs/>
-          <w:color w:val="808080" w:themeColor="background1" w:themeShade="80"/>
-          <w:sz w:val="24"/>
-          <w:szCs w:val="24"/>
-          <w:lang w:eastAsia="fr-FR"/>
-        </w:rPr>
-        <w:drawing>
-          <wp:inline distT="0" distB="0" distL="0" distR="0" wp14:anchorId="3B684FB0" wp14:editId="32D16933">
-            <wp:extent cx="3383486" cy="813424"/>
-            <wp:effectExtent l="0" t="0" r="0" b="6350"/>
-            <wp:docPr id="1724447990" name="Image 1" descr="Une image contenant capture d’écran, texte, ligne, Parallèle&#10;&#10;Description générée automatiquement"/>
-            <wp:cNvGraphicFramePr>
-              <a:graphicFrameLocks xmlns:a="http://schemas.openxmlformats.org/drawingml/2006/main" noChangeAspect="1"/>
-            </wp:cNvGraphicFramePr>
-            <a:graphic xmlns:a="http://schemas.openxmlformats.org/drawingml/2006/main">
-              <a:graphicData uri="http://schemas.openxmlformats.org/drawingml/2006/picture">
-                <pic:pic xmlns:pic="http://schemas.openxmlformats.org/drawingml/2006/picture">
-                  <pic:nvPicPr>
-                    <pic:cNvPr id="1724447990" name="Image 1" descr="Une image contenant capture d’écran, texte, ligne, Parallèle&#10;&#10;Description générée automatiquement"/>
-                    <pic:cNvPicPr/>
-                  </pic:nvPicPr>
-                  <pic:blipFill>
-                    <a:blip r:embed="rId19"/>
-                    <a:stretch>
-                      <a:fillRect/>
-                    </a:stretch>
-                  </pic:blipFill>
-                  <pic:spPr>
-                    <a:xfrm>
-                      <a:off x="0" y="0"/>
-                      <a:ext cx="3432835" cy="825288"/>
-                    </a:xfrm>
-                    <a:prstGeom prst="rect">
-                      <a:avLst/>
-                    </a:prstGeom>
-                  </pic:spPr>
-                </pic:pic>
-              </a:graphicData>
-            </a:graphic>
-          </wp:inline>
-        </w:drawing>
-      </w:r>
-    </w:p>
-    <w:p>
-      <w:pPr>
-        <w:spacing w:after="0" w:line="240" w:lineRule="auto"/>
-        <w:jc w:val="both"/>
-        <w:rPr>
-          <w:rFonts w:eastAsia="Times New Roman" w:cstheme="minorHAnsi"/>
-          <w:sz w:val="24"/>
-          <w:szCs w:val="24"/>
-          <w:lang w:eastAsia="fr-FR"/>
-        </w:rPr>
-      </w:pPr>
-    </w:p>
-    <w:p>
-      <w:pPr>
-        <w:rPr>
-          <w:rFonts w:asciiTheme="majorHAnsi" w:eastAsia="Times New Roman" w:hAnsiTheme="majorHAnsi" w:cstheme="majorBidi"/>
-          <w:b/>
-          <w:color w:val="2F5496" w:themeColor="accent1" w:themeShade="BF"/>
-          <w:sz w:val="28"/>
-          <w:szCs w:val="26"/>
-          <w:lang w:eastAsia="fr-FR"/>
-        </w:rPr>
-      </w:pPr>
-      <w:r>
         <w:rPr>
           <w:rFonts w:eastAsia="Times New Roman"/>
           <w:lang w:eastAsia="fr-FR"/>
         </w:rPr>
-        <w:br w:type="page"/>
-      </w:r>
-    </w:p>
-    <w:p>
-      <w:pPr>
-        <w:pStyle w:val="Titre2"/>
-        <w:rPr>
-          <w:rFonts w:eastAsia="Times New Roman"/>
-          <w:lang w:eastAsia="fr-FR"/>
-        </w:rPr>
-      </w:pPr>
-      <w:bookmarkStart w:id="6" w:name="_Toc145342604"/>
+      </w:pPr>
+      <w:bookmarkStart w:id="6" w:name="_Toc145344311"/>
       <w:r>
         <w:rPr>
           <w:rFonts w:eastAsia="Times New Roman"/>
@@ -5202,14 +5191,7 @@
           <w:rFonts w:eastAsia="Times New Roman"/>
           <w:lang w:eastAsia="fr-FR"/>
         </w:rPr>
-        <w:t>un stagiaire</w:t>
-      </w:r>
-      <w:r>
-        <w:rPr>
-          <w:rFonts w:eastAsia="Times New Roman"/>
-          <w:lang w:eastAsia="fr-FR"/>
-        </w:rPr>
-        <w:t>.</w:t>
+        <w:t>un stagiaire.</w:t>
       </w:r>
       <w:bookmarkEnd w:id="6"/>
     </w:p>
@@ -5294,15 +5276,16 @@
       <w:r>
         <w:rPr>
           <w:rFonts w:eastAsia="Times New Roman" w:cstheme="minorHAnsi"/>
+          <w:noProof/>
           <w:sz w:val="24"/>
           <w:szCs w:val="24"/>
           <w:lang w:eastAsia="fr-FR"/>
         </w:rPr>
         <w:drawing>
-          <wp:inline distT="0" distB="0" distL="0" distR="0" wp14:anchorId="76EAD2C0" wp14:editId="208A0CC7">
+          <wp:inline distT="0" distB="0" distL="0" distR="0" wp14:anchorId="7F124BA7" wp14:editId="7BED48A4">
             <wp:extent cx="3646380" cy="584819"/>
             <wp:effectExtent l="0" t="0" r="0" b="6350"/>
-            <wp:docPr id="401591243" name="Image 1" descr="Une image contenant texte, ligne, Parallèle, nombre&#10;&#10;Description générée automatiquement"/>
+            <wp:docPr id="445216093" name="Image 445216093" descr="Une image contenant texte, ligne, Parallèle, nombre&#10;&#10;Description générée automatiquement"/>
             <wp:cNvGraphicFramePr>
               <a:graphicFrameLocks xmlns:a="http://schemas.openxmlformats.org/drawingml/2006/main" noChangeAspect="1"/>
             </wp:cNvGraphicFramePr>
@@ -5620,25 +5603,7 @@
           <w:szCs w:val="24"/>
           <w:lang w:eastAsia="fr-FR"/>
         </w:rPr>
-        <w:t xml:space="preserve">Une fois les changements souhaités </w:t>
-      </w:r>
-      <w:r>
-        <w:rPr>
-          <w:rFonts w:eastAsia="Times New Roman" w:cstheme="minorHAnsi"/>
-          <w:sz w:val="24"/>
-          <w:szCs w:val="24"/>
-          <w:lang w:eastAsia="fr-FR"/>
-        </w:rPr>
-        <w:t xml:space="preserve">sont </w:t>
-      </w:r>
-      <w:r>
-        <w:rPr>
-          <w:rFonts w:eastAsia="Times New Roman" w:cstheme="minorHAnsi"/>
-          <w:sz w:val="24"/>
-          <w:szCs w:val="24"/>
-          <w:lang w:eastAsia="fr-FR"/>
-        </w:rPr>
-        <w:t>renseignés, cliquez sur « </w:t>
+        <w:t>Une fois les changements souhaités sont renseignés, cliquez sur « </w:t>
       </w:r>
       <w:proofErr w:type="spellStart"/>
       <w:r>
@@ -5689,15 +5654,16 @@
       <w:r>
         <w:rPr>
           <w:rFonts w:eastAsia="Times New Roman" w:cstheme="minorHAnsi"/>
+          <w:noProof/>
           <w:sz w:val="24"/>
           <w:szCs w:val="24"/>
           <w:lang w:eastAsia="fr-FR"/>
         </w:rPr>
         <w:drawing>
-          <wp:inline distT="0" distB="0" distL="0" distR="0" wp14:anchorId="36E8C94F" wp14:editId="5551D29E">
+          <wp:inline distT="0" distB="0" distL="0" distR="0" wp14:anchorId="5908A8E6" wp14:editId="3C4459FE">
             <wp:extent cx="3064538" cy="656349"/>
             <wp:effectExtent l="0" t="0" r="2540" b="0"/>
-            <wp:docPr id="2086634143" name="Image 1" descr="Une image contenant capture d’écran, texte, ligne&#10;&#10;Description générée automatiquement"/>
+            <wp:docPr id="910527335" name="Image 910527335" descr="Une image contenant capture d’écran, texte, ligne&#10;&#10;Description générée automatiquement"/>
             <wp:cNvGraphicFramePr>
               <a:graphicFrameLocks xmlns:a="http://schemas.openxmlformats.org/drawingml/2006/main" noChangeAspect="1"/>
             </wp:cNvGraphicFramePr>
@@ -5762,40 +5728,8 @@
           <w:szCs w:val="24"/>
           <w:lang w:eastAsia="fr-FR"/>
         </w:rPr>
-        <w:t xml:space="preserve">Le résultat de votre modification sera automatiquement </w:t>
-      </w:r>
-      <w:r>
-        <w:rPr>
-          <w:rFonts w:eastAsia="Times New Roman" w:cstheme="minorHAnsi"/>
-          <w:sz w:val="24"/>
-          <w:szCs w:val="24"/>
-          <w:lang w:eastAsia="fr-FR"/>
-        </w:rPr>
-        <w:t>repositionné</w:t>
-      </w:r>
-      <w:r>
-        <w:rPr>
-          <w:rFonts w:eastAsia="Times New Roman" w:cstheme="minorHAnsi"/>
-          <w:sz w:val="24"/>
-          <w:szCs w:val="24"/>
-          <w:lang w:eastAsia="fr-FR"/>
-        </w:rPr>
-        <w:t xml:space="preserve"> dans la liste de l’annuaire d’accueil.</w:t>
-      </w:r>
-    </w:p>
-    <w:p>
-      <w:pPr>
-        <w:pStyle w:val="Paragraphedeliste"/>
-        <w:spacing w:after="0" w:line="240" w:lineRule="auto"/>
-        <w:ind w:left="0"/>
-        <w:jc w:val="both"/>
-        <w:rPr>
-          <w:rFonts w:eastAsia="Times New Roman" w:cstheme="minorHAnsi"/>
-          <w:sz w:val="24"/>
-          <w:szCs w:val="24"/>
-          <w:lang w:eastAsia="fr-FR"/>
-        </w:rPr>
-      </w:pPr>
+        <w:t>Le résultat de votre modification sera automatiquement repositionné dans la liste de l’annuaire d’accueil.</w:t>
+      </w:r>
     </w:p>
     <w:p>
       <w:pPr>
@@ -5817,7 +5751,7 @@
           <w:lang w:eastAsia="fr-FR"/>
         </w:rPr>
       </w:pPr>
-      <w:bookmarkStart w:id="7" w:name="_Toc145342605"/>
+      <w:bookmarkStart w:id="7" w:name="_Toc145344312"/>
       <w:r>
         <w:rPr>
           <w:rFonts w:eastAsia="Times New Roman"/>
@@ -5941,6 +5875,7 @@
       <w:r>
         <w:rPr>
           <w:rFonts w:eastAsia="Times New Roman" w:cstheme="minorHAnsi"/>
+          <w:noProof/>
           <w:sz w:val="24"/>
           <w:szCs w:val="24"/>
           <w:lang w:eastAsia="fr-FR"/>
@@ -6045,6 +5980,7 @@
       <w:r>
         <w:rPr>
           <w:rFonts w:eastAsia="Times New Roman" w:cstheme="minorHAnsi"/>
+          <w:noProof/>
           <w:sz w:val="24"/>
           <w:szCs w:val="24"/>
           <w:lang w:eastAsia="fr-FR"/>
@@ -6127,6 +6063,25 @@
     </w:p>
     <w:p>
       <w:pPr>
+        <w:rPr>
+          <w:rFonts w:eastAsia="Times New Roman" w:cstheme="minorHAnsi"/>
+          <w:sz w:val="24"/>
+          <w:szCs w:val="24"/>
+          <w:lang w:eastAsia="fr-FR"/>
+        </w:rPr>
+      </w:pPr>
+      <w:r>
+        <w:rPr>
+          <w:rFonts w:eastAsia="Times New Roman" w:cstheme="minorHAnsi"/>
+          <w:sz w:val="24"/>
+          <w:szCs w:val="24"/>
+          <w:lang w:eastAsia="fr-FR"/>
+        </w:rPr>
+        <w:br w:type="page"/>
+      </w:r>
+    </w:p>
+    <w:p>
+      <w:pPr>
         <w:spacing w:after="0" w:line="240" w:lineRule="auto"/>
         <w:ind w:firstLine="142"/>
         <w:jc w:val="both"/>
@@ -6174,6 +6129,7 @@
         </w:rPr>
         <w:t xml:space="preserve"> sur le bouton « </w:t>
       </w:r>
+      <w:proofErr w:type="gramStart"/>
       <w:r>
         <w:rPr>
           <w:rFonts w:eastAsia="Times New Roman" w:cstheme="minorHAnsi"/>
@@ -6192,6 +6148,7 @@
         </w:rPr>
         <w:t>»</w:t>
       </w:r>
+      <w:proofErr w:type="gramEnd"/>
       <w:r>
         <w:rPr>
           <w:rFonts w:eastAsia="Times New Roman" w:cstheme="minorHAnsi"/>
@@ -6232,6 +6189,7 @@
       <w:r>
         <w:rPr>
           <w:rFonts w:eastAsia="Times New Roman" w:cstheme="minorHAnsi"/>
+          <w:noProof/>
           <w:sz w:val="24"/>
           <w:szCs w:val="24"/>
           <w:lang w:eastAsia="fr-FR"/>
@@ -6386,7 +6344,7 @@
           <w:lang w:eastAsia="fr-FR"/>
         </w:rPr>
       </w:pPr>
-      <w:bookmarkStart w:id="8" w:name="_Toc145342606"/>
+      <w:bookmarkStart w:id="8" w:name="_Toc145344313"/>
       <w:r>
         <w:rPr>
           <w:rFonts w:eastAsia="Times New Roman"/>
@@ -6678,6 +6636,7 @@
           <w:lang w:eastAsia="fr-FR"/>
         </w:rPr>
       </w:pPr>
+      <w:proofErr w:type="gramStart"/>
       <w:r>
         <w:rPr>
           <w:rFonts w:eastAsia="Times New Roman" w:cstheme="minorHAnsi"/>
@@ -6687,7 +6646,19 @@
           <w:szCs w:val="24"/>
           <w:lang w:eastAsia="fr-FR"/>
         </w:rPr>
-        <w:t>E-mail.</w:t>
+        <w:t>E-mail</w:t>
+      </w:r>
+      <w:proofErr w:type="gramEnd"/>
+      <w:r>
+        <w:rPr>
+          <w:rFonts w:eastAsia="Times New Roman" w:cstheme="minorHAnsi"/>
+          <w:i/>
+          <w:iCs/>
+          <w:sz w:val="24"/>
+          <w:szCs w:val="24"/>
+          <w:lang w:eastAsia="fr-FR"/>
+        </w:rPr>
+        <w:t>.</w:t>
       </w:r>
     </w:p>
     <w:p>
@@ -6766,6 +6737,7 @@
           <w:rFonts w:eastAsia="Times New Roman" w:cstheme="minorHAnsi"/>
           <w:i/>
           <w:iCs/>
+          <w:noProof/>
           <w:sz w:val="24"/>
           <w:szCs w:val="24"/>
           <w:lang w:eastAsia="fr-FR"/>
@@ -6925,6 +6897,7 @@
       <w:r>
         <w:rPr>
           <w:rFonts w:eastAsia="Times New Roman" w:cstheme="minorHAnsi"/>
+          <w:noProof/>
           <w:sz w:val="24"/>
           <w:szCs w:val="24"/>
           <w:lang w:eastAsia="fr-FR"/>
@@ -7114,6 +7087,7 @@
       <w:r>
         <w:rPr>
           <w:rFonts w:eastAsia="Times New Roman" w:cstheme="minorHAnsi"/>
+          <w:noProof/>
           <w:sz w:val="24"/>
           <w:szCs w:val="24"/>
           <w:lang w:eastAsia="fr-FR"/>
@@ -7169,22 +7143,42 @@
     </w:p>
     <w:p>
       <w:pPr>
-        <w:spacing w:after="0" w:line="240" w:lineRule="auto"/>
-        <w:jc w:val="both"/>
-        <w:rPr>
-          <w:rFonts w:eastAsia="Times New Roman" w:cstheme="minorHAnsi"/>
-          <w:sz w:val="24"/>
-          <w:szCs w:val="24"/>
-          <w:lang w:eastAsia="fr-FR"/>
-        </w:rPr>
-      </w:pPr>
-      <w:r>
-        <w:rPr>
-          <w:rFonts w:eastAsia="Times New Roman" w:cstheme="minorHAnsi"/>
-          <w:sz w:val="24"/>
-          <w:szCs w:val="24"/>
-          <w:lang w:eastAsia="fr-FR"/>
-        </w:rPr>
+        <w:rPr>
+          <w:rFonts w:eastAsia="Times New Roman" w:cstheme="minorHAnsi"/>
+          <w:sz w:val="24"/>
+          <w:szCs w:val="24"/>
+          <w:lang w:eastAsia="fr-FR"/>
+        </w:rPr>
+      </w:pPr>
+      <w:r>
+        <w:rPr>
+          <w:rFonts w:eastAsia="Times New Roman" w:cstheme="minorHAnsi"/>
+          <w:sz w:val="24"/>
+          <w:szCs w:val="24"/>
+          <w:lang w:eastAsia="fr-FR"/>
+        </w:rPr>
+        <w:br w:type="page"/>
+      </w:r>
+    </w:p>
+    <w:p>
+      <w:pPr>
+        <w:spacing w:after="0" w:line="240" w:lineRule="auto"/>
+        <w:jc w:val="both"/>
+        <w:rPr>
+          <w:rFonts w:eastAsia="Times New Roman" w:cstheme="minorHAnsi"/>
+          <w:sz w:val="24"/>
+          <w:szCs w:val="24"/>
+          <w:lang w:eastAsia="fr-FR"/>
+        </w:rPr>
+      </w:pPr>
+      <w:r>
+        <w:rPr>
+          <w:rFonts w:eastAsia="Times New Roman" w:cstheme="minorHAnsi"/>
+          <w:sz w:val="24"/>
+          <w:szCs w:val="24"/>
+          <w:lang w:eastAsia="fr-FR"/>
+        </w:rPr>
+        <w:lastRenderedPageBreak/>
         <w:t>Ou vous déconnecté en cliquant sur « </w:t>
       </w:r>
       <w:proofErr w:type="spellStart"/>
@@ -7234,11 +7228,11 @@
       <w:r>
         <w:rPr>
           <w:rFonts w:eastAsia="Times New Roman" w:cstheme="minorHAnsi"/>
-          <w:sz w:val="24"/>
-          <w:szCs w:val="24"/>
-          <w:lang w:eastAsia="fr-FR"/>
-        </w:rPr>
-        <w:lastRenderedPageBreak/>
+          <w:noProof/>
+          <w:sz w:val="24"/>
+          <w:szCs w:val="24"/>
+          <w:lang w:eastAsia="fr-FR"/>
+        </w:rPr>
         <w:drawing>
           <wp:inline distT="0" distB="0" distL="0" distR="0" wp14:anchorId="39F4C40B" wp14:editId="7CDBA681">
             <wp:extent cx="819033" cy="624320"/>
@@ -7303,7 +7297,7 @@
         </w:rPr>
         <w:t> </w:t>
       </w:r>
-      <w:bookmarkStart w:id="9" w:name="_Toc145342607"/>
+      <w:bookmarkStart w:id="9" w:name="_Toc145344314"/>
       <w:r>
         <w:rPr>
           <w:rFonts w:eastAsia="Times New Roman"/>
@@ -7452,6 +7446,7 @@
       <w:r>
         <w:rPr>
           <w:rFonts w:eastAsia="Times New Roman" w:cstheme="minorHAnsi"/>
+          <w:noProof/>
           <w:sz w:val="24"/>
           <w:szCs w:val="24"/>
           <w:lang w:eastAsia="fr-FR"/>
@@ -7509,7 +7504,7 @@
       <w:pPr>
         <w:pStyle w:val="Titre1"/>
       </w:pPr>
-      <w:bookmarkStart w:id="10" w:name="_Toc145342608"/>
+      <w:bookmarkStart w:id="10" w:name="_Toc145344315"/>
       <w:r>
         <w:t xml:space="preserve">SUPER </w:t>
       </w:r>
@@ -7573,7 +7568,7 @@
           <w:szCs w:val="24"/>
           <w:lang w:eastAsia="fr-FR"/>
         </w:rPr>
-        <w:t>trois</w:t>
+        <w:t>deux</w:t>
       </w:r>
       <w:r>
         <w:rPr>
@@ -7591,16 +7586,7 @@
           <w:szCs w:val="24"/>
           <w:lang w:eastAsia="fr-FR"/>
         </w:rPr>
-        <w:t xml:space="preserve"> en plus de</w:t>
-      </w:r>
-      <w:r>
-        <w:rPr>
-          <w:rFonts w:eastAsia="Times New Roman" w:cstheme="minorHAnsi"/>
-          <w:sz w:val="24"/>
-          <w:szCs w:val="24"/>
-          <w:lang w:eastAsia="fr-FR"/>
-        </w:rPr>
-        <w:t xml:space="preserve"> celles listées précédemment.</w:t>
+        <w:t xml:space="preserve"> en plus de celles listées précédemment.</w:t>
       </w:r>
     </w:p>
     <w:p>
@@ -7629,7 +7615,7 @@
           <w:lang w:eastAsia="fr-FR"/>
         </w:rPr>
       </w:pPr>
-      <w:bookmarkStart w:id="11" w:name="_Toc145342609"/>
+      <w:bookmarkStart w:id="11" w:name="_Toc145344316"/>
       <w:r>
         <w:rPr>
           <w:rFonts w:eastAsia="Times New Roman"/>
@@ -7739,6 +7725,7 @@
       <w:r>
         <w:rPr>
           <w:rFonts w:eastAsia="Times New Roman" w:cstheme="minorHAnsi"/>
+          <w:noProof/>
           <w:sz w:val="24"/>
           <w:szCs w:val="24"/>
           <w:lang w:eastAsia="fr-FR"/>
@@ -7759,7 +7746,7 @@
                     <pic:cNvPicPr/>
                   </pic:nvPicPr>
                   <pic:blipFill>
-                    <a:blip r:embed="rId15"/>
+                    <a:blip r:embed="rId16"/>
                     <a:stretch>
                       <a:fillRect/>
                     </a:stretch>
@@ -8001,6 +7988,7 @@
       <w:r>
         <w:rPr>
           <w:rFonts w:eastAsia="Times New Roman" w:cstheme="minorHAnsi"/>
+          <w:noProof/>
           <w:sz w:val="24"/>
           <w:szCs w:val="24"/>
           <w:lang w:eastAsia="fr-FR"/>
@@ -8021,7 +8009,7 @@
                     <pic:cNvPicPr/>
                   </pic:nvPicPr>
                   <pic:blipFill>
-                    <a:blip r:embed="rId16"/>
+                    <a:blip r:embed="rId17"/>
                     <a:stretch>
                       <a:fillRect/>
                     </a:stretch>
@@ -8073,6 +8061,7 @@
           <w:szCs w:val="24"/>
           <w:lang w:eastAsia="fr-FR"/>
         </w:rPr>
+        <w:lastRenderedPageBreak/>
         <w:t xml:space="preserve">Si les identifiants </w:t>
       </w:r>
       <w:r>
@@ -8131,11 +8120,11 @@
       <w:r>
         <w:rPr>
           <w:rFonts w:eastAsia="Times New Roman" w:cstheme="minorHAnsi"/>
-          <w:sz w:val="24"/>
-          <w:szCs w:val="24"/>
-          <w:lang w:eastAsia="fr-FR"/>
-        </w:rPr>
-        <w:lastRenderedPageBreak/>
+          <w:noProof/>
+          <w:sz w:val="24"/>
+          <w:szCs w:val="24"/>
+          <w:lang w:eastAsia="fr-FR"/>
+        </w:rPr>
         <w:drawing>
           <wp:inline distT="0" distB="0" distL="0" distR="0" wp14:anchorId="607AF50F" wp14:editId="6818314A">
             <wp:extent cx="1150173" cy="583421"/>
@@ -8152,7 +8141,7 @@
                     <pic:cNvPicPr/>
                   </pic:nvPicPr>
                   <pic:blipFill>
-                    <a:blip r:embed="rId17"/>
+                    <a:blip r:embed="rId18"/>
                     <a:stretch>
                       <a:fillRect/>
                     </a:stretch>
@@ -8236,6 +8225,7 @@
       <w:r>
         <w:rPr>
           <w:rFonts w:eastAsia="Times New Roman" w:cstheme="minorHAnsi"/>
+          <w:noProof/>
           <w:sz w:val="24"/>
           <w:szCs w:val="24"/>
           <w:lang w:eastAsia="fr-FR"/>
@@ -8256,7 +8246,7 @@
                     <pic:cNvPicPr/>
                   </pic:nvPicPr>
                   <pic:blipFill>
-                    <a:blip r:embed="rId18"/>
+                    <a:blip r:embed="rId19"/>
                     <a:stretch>
                       <a:fillRect/>
                     </a:stretch>
@@ -8356,7 +8346,7 @@
           <w:lang w:eastAsia="fr-FR"/>
         </w:rPr>
       </w:pPr>
-      <w:bookmarkStart w:id="12" w:name="_Toc145342610"/>
+      <w:bookmarkStart w:id="12" w:name="_Toc145344317"/>
       <w:r>
         <w:rPr>
           <w:rFonts w:eastAsia="Times New Roman"/>
@@ -8496,6 +8486,7 @@
       <w:r>
         <w:rPr>
           <w:rFonts w:eastAsia="Times New Roman" w:cstheme="minorHAnsi"/>
+          <w:noProof/>
           <w:sz w:val="24"/>
           <w:szCs w:val="24"/>
           <w:lang w:eastAsia="fr-FR"/>
@@ -9348,7 +9339,7 @@
       <w:lvlText w:val="%1."/>
       <w:lvlJc w:val="left"/>
       <w:pPr>
-        <w:ind w:left="720" w:hanging="360"/>
+        <w:ind w:left="502" w:hanging="360"/>
       </w:pPr>
     </w:lvl>
     <w:lvl w:ilvl="1" w:tplc="040C0019" w:tentative="1">
@@ -11580,6 +11571,7 @@
         <w:numId w:val="23"/>
       </w:numPr>
       <w:spacing w:before="40" w:after="0"/>
+      <w:ind w:left="720"/>
       <w:outlineLvl w:val="1"/>
     </w:pPr>
     <w:rPr>

</xml_diff>